<commit_message>
Add note for Interactivity and dynamic UIs in React
</commit_message>
<xml_diff>
--- a/React/Tutorial_notes.docx
+++ b/React/Tutorial_notes.docx
@@ -29,15 +29,49 @@
         <w:rPr>
           <w:color w:val="E36C0A" w:themeColor="accent6" w:themeShade="BF"/>
         </w:rPr>
-        <w:t>//create a component named MessageComponent</w:t>
-      </w:r>
-    </w:p>
-    <w:p>
-      <w:pPr>
-        <w:ind w:left="720"/>
-      </w:pPr>
-      <w:r>
-        <w:t xml:space="preserve">Var MessageComponent = React.createClass({ </w:t>
+        <w:t xml:space="preserve">//create a component named </w:t>
+      </w:r>
+      <w:proofErr w:type="spellStart"/>
+      <w:r>
+        <w:rPr>
+          <w:color w:val="E36C0A" w:themeColor="accent6" w:themeShade="BF"/>
+        </w:rPr>
+        <w:t>MessageComponent</w:t>
+      </w:r>
+      <w:proofErr w:type="spellEnd"/>
+    </w:p>
+    <w:p>
+      <w:pPr>
+        <w:ind w:left="720"/>
+      </w:pPr>
+      <w:proofErr w:type="spellStart"/>
+      <w:r>
+        <w:t>Var</w:t>
+      </w:r>
+      <w:proofErr w:type="spellEnd"/>
+      <w:r>
+        <w:t xml:space="preserve"> </w:t>
+      </w:r>
+      <w:proofErr w:type="spellStart"/>
+      <w:r>
+        <w:t>MessageComponent</w:t>
+      </w:r>
+      <w:proofErr w:type="spellEnd"/>
+      <w:r>
+        <w:t xml:space="preserve"> = </w:t>
+      </w:r>
+      <w:proofErr w:type="spellStart"/>
+      <w:proofErr w:type="gramStart"/>
+      <w:r>
+        <w:t>React.createClass</w:t>
+      </w:r>
+      <w:proofErr w:type="spellEnd"/>
+      <w:r>
+        <w:t>(</w:t>
+      </w:r>
+      <w:proofErr w:type="gramEnd"/>
+      <w:r>
+        <w:t xml:space="preserve">{ </w:t>
       </w:r>
       <w:r>
         <w:rPr>
@@ -52,7 +86,15 @@
       </w:pPr>
       <w:r>
         <w:tab/>
-        <w:t xml:space="preserve">Render:  function(){    </w:t>
+        <w:t xml:space="preserve">Render:  </w:t>
+      </w:r>
+      <w:proofErr w:type="gramStart"/>
+      <w:r>
+        <w:t>function(</w:t>
+      </w:r>
+      <w:proofErr w:type="gramEnd"/>
+      <w:r>
+        <w:t xml:space="preserve">){    </w:t>
       </w:r>
       <w:r>
         <w:rPr>
@@ -82,7 +124,15 @@
       </w:r>
       <w:r>
         <w:tab/>
-        <w:t xml:space="preserve">&lt;div&gt;{this.props.message}&lt;/div&gt; </w:t>
+        <w:t>&lt;div&gt;{</w:t>
+      </w:r>
+      <w:proofErr w:type="spellStart"/>
+      <w:r>
+        <w:t>this.props.message</w:t>
+      </w:r>
+      <w:proofErr w:type="spellEnd"/>
+      <w:r>
+        <w:t xml:space="preserve">}&lt;/div&gt; </w:t>
       </w:r>
       <w:r>
         <w:rPr>
@@ -131,8 +181,30 @@
         <w:rPr>
           <w:color w:val="E36C0A" w:themeColor="accent6" w:themeShade="BF"/>
         </w:rPr>
-        <w:t>// Render an instance of MessageComponent into document.body</w:t>
-      </w:r>
+        <w:t xml:space="preserve">// Render an instance of </w:t>
+      </w:r>
+      <w:proofErr w:type="spellStart"/>
+      <w:r>
+        <w:rPr>
+          <w:color w:val="E36C0A" w:themeColor="accent6" w:themeShade="BF"/>
+        </w:rPr>
+        <w:t>MessageComponent</w:t>
+      </w:r>
+      <w:proofErr w:type="spellEnd"/>
+      <w:r>
+        <w:rPr>
+          <w:color w:val="E36C0A" w:themeColor="accent6" w:themeShade="BF"/>
+        </w:rPr>
+        <w:t xml:space="preserve"> into </w:t>
+      </w:r>
+      <w:proofErr w:type="spellStart"/>
+      <w:r>
+        <w:rPr>
+          <w:color w:val="E36C0A" w:themeColor="accent6" w:themeShade="BF"/>
+        </w:rPr>
+        <w:t>document.body</w:t>
+      </w:r>
+      <w:proofErr w:type="spellEnd"/>
       <w:r>
         <w:rPr>
           <w:color w:val="E36C0A" w:themeColor="accent6" w:themeShade="BF"/>
@@ -144,9 +216,16 @@
       <w:pPr>
         <w:ind w:left="720"/>
       </w:pPr>
-      <w:r>
-        <w:t>ReactDOM.render(</w:t>
-      </w:r>
+      <w:proofErr w:type="spellStart"/>
+      <w:proofErr w:type="gramStart"/>
+      <w:r>
+        <w:t>ReactDOM.render</w:t>
+      </w:r>
+      <w:proofErr w:type="spellEnd"/>
+      <w:r>
+        <w:t>(</w:t>
+      </w:r>
+      <w:proofErr w:type="gramEnd"/>
     </w:p>
     <w:p>
       <w:pPr>
@@ -162,32 +241,69 @@
       <w:r>
         <w:t xml:space="preserve"> </w:t>
       </w:r>
-      <w:r>
-        <w:t xml:space="preserve">MessageComponent message =”heelo!” /&gt;,  </w:t>
-      </w:r>
-      <w:r>
-        <w:rPr>
-          <w:color w:val="E36C0A" w:themeColor="accent6" w:themeShade="BF"/>
-        </w:rPr>
-        <w:t>//we want to display the message hello!</w:t>
-      </w:r>
-    </w:p>
-    <w:p>
-      <w:pPr>
-        <w:ind w:left="720"/>
-        <w:rPr>
-          <w:color w:val="E36C0A" w:themeColor="accent6" w:themeShade="BF"/>
-        </w:rPr>
-      </w:pPr>
-      <w:r>
-        <w:tab/>
-        <w:t xml:space="preserve">document.body  </w:t>
-      </w:r>
-      <w:r>
-        <w:rPr>
-          <w:color w:val="E36C0A" w:themeColor="accent6" w:themeShade="BF"/>
-        </w:rPr>
-        <w:t>// we want to display the component in the &lt;body&gt;</w:t>
+      <w:proofErr w:type="spellStart"/>
+      <w:r>
+        <w:t>MessageComponent</w:t>
+      </w:r>
+      <w:proofErr w:type="spellEnd"/>
+      <w:r>
+        <w:t xml:space="preserve"> message =”he</w:t>
+      </w:r>
+      <w:r>
+        <w:t>l</w:t>
+      </w:r>
+      <w:r>
+        <w:t>lo!” /&gt;</w:t>
+      </w:r>
+      <w:proofErr w:type="gramStart"/>
+      <w:r>
+        <w:t xml:space="preserve">,  </w:t>
+      </w:r>
+      <w:r>
+        <w:rPr>
+          <w:color w:val="E36C0A" w:themeColor="accent6" w:themeShade="BF"/>
+        </w:rPr>
+        <w:t>/</w:t>
+      </w:r>
+      <w:proofErr w:type="gramEnd"/>
+      <w:r>
+        <w:rPr>
+          <w:color w:val="E36C0A" w:themeColor="accent6" w:themeShade="BF"/>
+        </w:rPr>
+        <w:t>/we want to display the message hello!</w:t>
+      </w:r>
+    </w:p>
+    <w:p>
+      <w:pPr>
+        <w:ind w:left="720"/>
+        <w:rPr>
+          <w:color w:val="E36C0A" w:themeColor="accent6" w:themeShade="BF"/>
+        </w:rPr>
+      </w:pPr>
+      <w:r>
+        <w:tab/>
+      </w:r>
+      <w:proofErr w:type="spellStart"/>
+      <w:proofErr w:type="gramStart"/>
+      <w:r>
+        <w:t>document.body</w:t>
+      </w:r>
+      <w:proofErr w:type="spellEnd"/>
+      <w:r>
+        <w:t xml:space="preserve">  </w:t>
+      </w:r>
+      <w:r>
+        <w:rPr>
+          <w:color w:val="E36C0A" w:themeColor="accent6" w:themeShade="BF"/>
+        </w:rPr>
+        <w:t>/</w:t>
+      </w:r>
+      <w:proofErr w:type="gramEnd"/>
+      <w:r>
+        <w:rPr>
+          <w:color w:val="E36C0A" w:themeColor="accent6" w:themeShade="BF"/>
+        </w:rPr>
+        <w:t>/ we want to display the component in the &lt;body&gt;</w:t>
       </w:r>
     </w:p>
     <w:p>
@@ -205,8 +321,601 @@
     </w:p>
     <w:p>
       <w:pPr>
-        <w:ind w:left="720"/>
-      </w:pPr>
+        <w:rPr>
+          <w:b/>
+          <w:sz w:val="36"/>
+          <w:u w:val="single"/>
+        </w:rPr>
+      </w:pPr>
+      <w:r>
+        <w:rPr>
+          <w:b/>
+          <w:sz w:val="36"/>
+          <w:u w:val="single"/>
+        </w:rPr>
+        <w:t>Interactivity and dynamic UIs</w:t>
+      </w:r>
+    </w:p>
+    <w:p>
+      <w:pPr>
+        <w:rPr>
+          <w:color w:val="E36C0A" w:themeColor="accent6" w:themeShade="BF"/>
+        </w:rPr>
+      </w:pPr>
+      <w:r>
+        <w:rPr>
+          <w:color w:val="E36C0A" w:themeColor="accent6" w:themeShade="BF"/>
+        </w:rPr>
+        <w:t xml:space="preserve">//create a component named </w:t>
+      </w:r>
+      <w:proofErr w:type="spellStart"/>
+      <w:r>
+        <w:rPr>
+          <w:color w:val="E36C0A" w:themeColor="accent6" w:themeShade="BF"/>
+        </w:rPr>
+        <w:t>MessageComponent</w:t>
+      </w:r>
+      <w:proofErr w:type="spellEnd"/>
+    </w:p>
+    <w:p>
+      <w:pPr>
+        <w:ind w:left="720"/>
+      </w:pPr>
+      <w:proofErr w:type="spellStart"/>
+      <w:r>
+        <w:t>Var</w:t>
+      </w:r>
+      <w:proofErr w:type="spellEnd"/>
+      <w:r>
+        <w:t xml:space="preserve"> </w:t>
+      </w:r>
+      <w:proofErr w:type="spellStart"/>
+      <w:r>
+        <w:t>likeButton</w:t>
+      </w:r>
+      <w:proofErr w:type="spellEnd"/>
+      <w:r>
+        <w:t xml:space="preserve"> = </w:t>
+      </w:r>
+      <w:proofErr w:type="spellStart"/>
+      <w:proofErr w:type="gramStart"/>
+      <w:r>
+        <w:t>React.createClass</w:t>
+      </w:r>
+      <w:proofErr w:type="spellEnd"/>
+      <w:r>
+        <w:t>(</w:t>
+      </w:r>
+      <w:proofErr w:type="gramEnd"/>
+      <w:r>
+        <w:t xml:space="preserve">{ </w:t>
+      </w:r>
+      <w:r>
+        <w:rPr>
+          <w:color w:val="E36C0A" w:themeColor="accent6" w:themeShade="BF"/>
+        </w:rPr>
+        <w:t>// create a class in react</w:t>
+      </w:r>
+    </w:p>
+    <w:p>
+      <w:pPr>
+        <w:ind w:left="720"/>
+      </w:pPr>
+      <w:r>
+        <w:tab/>
+      </w:r>
+      <w:proofErr w:type="spellStart"/>
+      <w:proofErr w:type="gramStart"/>
+      <w:r>
+        <w:t>getInitialState</w:t>
+      </w:r>
+      <w:proofErr w:type="spellEnd"/>
+      <w:proofErr w:type="gramEnd"/>
+      <w:r>
+        <w:t xml:space="preserve">: function(){    </w:t>
+      </w:r>
+      <w:r>
+        <w:rPr>
+          <w:color w:val="E36C0A" w:themeColor="accent6" w:themeShade="BF"/>
+        </w:rPr>
+        <w:t>//</w:t>
+      </w:r>
+      <w:r>
+        <w:rPr>
+          <w:color w:val="E36C0A" w:themeColor="accent6" w:themeShade="BF"/>
+        </w:rPr>
+        <w:t>state is set inside the component</w:t>
+      </w:r>
+    </w:p>
+    <w:p>
+      <w:pPr>
+        <w:ind w:left="720"/>
+      </w:pPr>
+      <w:r>
+        <w:tab/>
+      </w:r>
+      <w:r>
+        <w:tab/>
+        <w:t>Return {liked: false}</w:t>
+      </w:r>
+      <w:proofErr w:type="gramStart"/>
+      <w:r>
+        <w:t>;</w:t>
+      </w:r>
+      <w:r>
+        <w:t xml:space="preserve">  </w:t>
+      </w:r>
+      <w:r>
+        <w:rPr>
+          <w:color w:val="E36C0A" w:themeColor="accent6" w:themeShade="BF"/>
+        </w:rPr>
+        <w:t>/</w:t>
+      </w:r>
+      <w:proofErr w:type="gramEnd"/>
+      <w:r>
+        <w:rPr>
+          <w:color w:val="E36C0A" w:themeColor="accent6" w:themeShade="BF"/>
+        </w:rPr>
+        <w:t>/</w:t>
+      </w:r>
+      <w:r>
+        <w:rPr>
+          <w:color w:val="E36C0A" w:themeColor="accent6" w:themeShade="BF"/>
+        </w:rPr>
+        <w:t>set initial state to be not liked</w:t>
+      </w:r>
+    </w:p>
+    <w:p>
+      <w:pPr>
+        <w:ind w:left="720"/>
+      </w:pPr>
+      <w:r>
+        <w:tab/>
+        <w:t>},</w:t>
+      </w:r>
+    </w:p>
+    <w:p>
+      <w:pPr>
+        <w:ind w:left="720"/>
+      </w:pPr>
+      <w:r>
+        <w:tab/>
+      </w:r>
+      <w:proofErr w:type="spellStart"/>
+      <w:proofErr w:type="gramStart"/>
+      <w:r>
+        <w:t>handleClick</w:t>
+      </w:r>
+      <w:proofErr w:type="spellEnd"/>
+      <w:proofErr w:type="gramEnd"/>
+      <w:r>
+        <w:t>:  function(event){</w:t>
+      </w:r>
+    </w:p>
+    <w:p>
+      <w:pPr>
+        <w:ind w:left="720"/>
+      </w:pPr>
+      <w:r>
+        <w:tab/>
+      </w:r>
+      <w:r>
+        <w:tab/>
+      </w:r>
+      <w:proofErr w:type="spellStart"/>
+      <w:proofErr w:type="gramStart"/>
+      <w:r>
+        <w:t>this.setState</w:t>
+      </w:r>
+      <w:proofErr w:type="spellEnd"/>
+      <w:r>
+        <w:t>(</w:t>
+      </w:r>
+      <w:proofErr w:type="gramEnd"/>
+      <w:r>
+        <w:t>{liked: !</w:t>
+      </w:r>
+      <w:proofErr w:type="spellStart"/>
+      <w:r>
+        <w:t>this.state.liked</w:t>
+      </w:r>
+      <w:proofErr w:type="spellEnd"/>
+      <w:r>
+        <w:t>});</w:t>
+      </w:r>
+      <w:r>
+        <w:t xml:space="preserve"> </w:t>
+      </w:r>
+      <w:r>
+        <w:rPr>
+          <w:color w:val="E36C0A" w:themeColor="accent6" w:themeShade="BF"/>
+        </w:rPr>
+        <w:t>//</w:t>
+      </w:r>
+      <w:r>
+        <w:rPr>
+          <w:color w:val="E36C0A" w:themeColor="accent6" w:themeShade="BF"/>
+        </w:rPr>
+        <w:t>change the sate to be the opposite of what it was</w:t>
+      </w:r>
+    </w:p>
+    <w:p>
+      <w:pPr>
+        <w:ind w:left="720"/>
+      </w:pPr>
+      <w:r>
+        <w:lastRenderedPageBreak/>
+        <w:tab/>
+        <w:t>},</w:t>
+      </w:r>
+    </w:p>
+    <w:p>
+      <w:pPr>
+        <w:ind w:left="720"/>
+      </w:pPr>
+      <w:r>
+        <w:tab/>
+        <w:t xml:space="preserve">Render: </w:t>
+      </w:r>
+      <w:proofErr w:type="gramStart"/>
+      <w:r>
+        <w:t>function(</w:t>
+      </w:r>
+      <w:proofErr w:type="gramEnd"/>
+      <w:r>
+        <w:t>){</w:t>
+      </w:r>
+    </w:p>
+    <w:p>
+      <w:pPr>
+        <w:ind w:left="720"/>
+      </w:pPr>
+      <w:r>
+        <w:tab/>
+      </w:r>
+      <w:r>
+        <w:tab/>
+      </w:r>
+      <w:proofErr w:type="spellStart"/>
+      <w:r>
+        <w:t>Var</w:t>
+      </w:r>
+      <w:proofErr w:type="spellEnd"/>
+      <w:r>
+        <w:t xml:space="preserve"> text = </w:t>
+      </w:r>
+      <w:proofErr w:type="spellStart"/>
+      <w:proofErr w:type="gramStart"/>
+      <w:r>
+        <w:t>this.state.liked</w:t>
+      </w:r>
+      <w:proofErr w:type="spellEnd"/>
+      <w:r>
+        <w:t xml:space="preserve"> ?</w:t>
+      </w:r>
+      <w:proofErr w:type="gramEnd"/>
+      <w:r>
+        <w:t xml:space="preserve"> ‘</w:t>
+      </w:r>
+      <w:proofErr w:type="gramStart"/>
+      <w:r>
+        <w:t>like</w:t>
+      </w:r>
+      <w:proofErr w:type="gramEnd"/>
+      <w:r>
+        <w:t>’ : ‘</w:t>
+      </w:r>
+      <w:proofErr w:type="spellStart"/>
+      <w:r>
+        <w:t>havent</w:t>
+      </w:r>
+      <w:proofErr w:type="spellEnd"/>
+      <w:r>
+        <w:t>\’t liked’;</w:t>
+      </w:r>
+      <w:r>
+        <w:t xml:space="preserve"> </w:t>
+      </w:r>
+      <w:r>
+        <w:rPr>
+          <w:color w:val="E36C0A" w:themeColor="accent6" w:themeShade="BF"/>
+        </w:rPr>
+        <w:t>//</w:t>
+      </w:r>
+      <w:r>
+        <w:rPr>
+          <w:color w:val="E36C0A" w:themeColor="accent6" w:themeShade="BF"/>
+        </w:rPr>
+        <w:t>test if the state is liked or not</w:t>
+      </w:r>
+    </w:p>
+    <w:p>
+      <w:pPr>
+        <w:ind w:left="720"/>
+      </w:pPr>
+      <w:r>
+        <w:tab/>
+      </w:r>
+      <w:r>
+        <w:tab/>
+        <w:t>Return {</w:t>
+      </w:r>
+    </w:p>
+    <w:p>
+      <w:pPr>
+        <w:ind w:left="720"/>
+      </w:pPr>
+      <w:r>
+        <w:tab/>
+      </w:r>
+      <w:r>
+        <w:tab/>
+      </w:r>
+      <w:r>
+        <w:tab/>
+        <w:t xml:space="preserve">&lt;p </w:t>
+      </w:r>
+      <w:proofErr w:type="spellStart"/>
+      <w:r>
+        <w:t>onClick</w:t>
+      </w:r>
+      <w:proofErr w:type="spellEnd"/>
+      <w:proofErr w:type="gramStart"/>
+      <w:r>
+        <w:t>={</w:t>
+      </w:r>
+      <w:proofErr w:type="spellStart"/>
+      <w:proofErr w:type="gramEnd"/>
+      <w:r>
+        <w:t>this.handleClick</w:t>
+      </w:r>
+      <w:proofErr w:type="spellEnd"/>
+      <w:r>
+        <w:t>}&gt;</w:t>
+      </w:r>
+    </w:p>
+    <w:p>
+      <w:pPr>
+        <w:ind w:left="720"/>
+      </w:pPr>
+      <w:r>
+        <w:tab/>
+      </w:r>
+      <w:r>
+        <w:tab/>
+      </w:r>
+      <w:r>
+        <w:tab/>
+      </w:r>
+      <w:r>
+        <w:tab/>
+      </w:r>
+      <w:proofErr w:type="gramStart"/>
+      <w:r>
+        <w:t>You  {</w:t>
+      </w:r>
+      <w:proofErr w:type="gramEnd"/>
+      <w:r>
+        <w:t>text} this. Click to toggle,</w:t>
+      </w:r>
+      <w:r>
+        <w:t xml:space="preserve"> </w:t>
+      </w:r>
+      <w:r>
+        <w:rPr>
+          <w:color w:val="E36C0A" w:themeColor="accent6" w:themeShade="BF"/>
+        </w:rPr>
+        <w:t xml:space="preserve">// toggle the </w:t>
+      </w:r>
+      <w:proofErr w:type="spellStart"/>
+      <w:r>
+        <w:rPr>
+          <w:color w:val="E36C0A" w:themeColor="accent6" w:themeShade="BF"/>
+        </w:rPr>
+        <w:t>handleClick</w:t>
+      </w:r>
+      <w:proofErr w:type="spellEnd"/>
+      <w:r>
+        <w:rPr>
+          <w:color w:val="E36C0A" w:themeColor="accent6" w:themeShade="BF"/>
+        </w:rPr>
+        <w:t xml:space="preserve"> when </w:t>
+      </w:r>
+      <w:proofErr w:type="spellStart"/>
+      <w:r>
+        <w:rPr>
+          <w:color w:val="E36C0A" w:themeColor="accent6" w:themeShade="BF"/>
+        </w:rPr>
+        <w:t>cliked</w:t>
+      </w:r>
+      <w:proofErr w:type="spellEnd"/>
+      <w:r>
+        <w:rPr>
+          <w:color w:val="E36C0A" w:themeColor="accent6" w:themeShade="BF"/>
+        </w:rPr>
+        <w:t xml:space="preserve"> on</w:t>
+      </w:r>
+    </w:p>
+    <w:p>
+      <w:pPr>
+        <w:ind w:left="720"/>
+      </w:pPr>
+      <w:r>
+        <w:tab/>
+      </w:r>
+      <w:r>
+        <w:tab/>
+      </w:r>
+      <w:r>
+        <w:tab/>
+        <w:t>&lt;/p&gt;</w:t>
+      </w:r>
+    </w:p>
+    <w:p>
+      <w:pPr>
+        <w:ind w:left="720"/>
+      </w:pPr>
+      <w:r>
+        <w:tab/>
+      </w:r>
+      <w:r>
+        <w:tab/>
+        <w:t>);</w:t>
+      </w:r>
+    </w:p>
+    <w:p>
+      <w:pPr>
+        <w:ind w:left="720"/>
+      </w:pPr>
+      <w:r>
+        <w:tab/>
+        <w:t>}</w:t>
+      </w:r>
+    </w:p>
+    <w:p>
+      <w:pPr>
+        <w:ind w:left="720"/>
+      </w:pPr>
+      <w:r>
+        <w:t>});</w:t>
+      </w:r>
+    </w:p>
+    <w:p>
+      <w:pPr>
+        <w:rPr>
+          <w:color w:val="E36C0A" w:themeColor="accent6" w:themeShade="BF"/>
+        </w:rPr>
+      </w:pPr>
+    </w:p>
+    <w:p>
+      <w:pPr>
+        <w:ind w:left="720"/>
+      </w:pPr>
+      <w:proofErr w:type="spellStart"/>
+      <w:proofErr w:type="gramStart"/>
+      <w:r>
+        <w:t>ReactDOM.render</w:t>
+      </w:r>
+      <w:proofErr w:type="spellEnd"/>
+      <w:r>
+        <w:t>(</w:t>
+      </w:r>
+      <w:proofErr w:type="gramEnd"/>
+    </w:p>
+    <w:p>
+      <w:pPr>
+        <w:ind w:left="720"/>
+        <w:rPr>
+          <w:color w:val="E36C0A" w:themeColor="accent6" w:themeShade="BF"/>
+        </w:rPr>
+      </w:pPr>
+      <w:r>
+        <w:tab/>
+        <w:t>&lt;</w:t>
+      </w:r>
+      <w:r>
+        <w:t xml:space="preserve"> </w:t>
+      </w:r>
+      <w:proofErr w:type="spellStart"/>
+      <w:r>
+        <w:t>LikeButton</w:t>
+      </w:r>
+      <w:proofErr w:type="spellEnd"/>
+      <w:r>
+        <w:t xml:space="preserve"> </w:t>
+      </w:r>
+      <w:r>
+        <w:t xml:space="preserve">/&gt;,  </w:t>
+      </w:r>
+    </w:p>
+    <w:p>
+      <w:pPr>
+        <w:ind w:left="720"/>
+        <w:rPr>
+          <w:color w:val="E36C0A" w:themeColor="accent6" w:themeShade="BF"/>
+        </w:rPr>
+      </w:pPr>
+      <w:r>
+        <w:tab/>
+      </w:r>
+      <w:proofErr w:type="spellStart"/>
+      <w:proofErr w:type="gramStart"/>
+      <w:r>
+        <w:t>document.</w:t>
+      </w:r>
+      <w:r>
+        <w:t>getElementbyId</w:t>
+      </w:r>
+      <w:proofErr w:type="spellEnd"/>
+      <w:r>
+        <w:t>(</w:t>
+      </w:r>
+      <w:proofErr w:type="gramEnd"/>
+      <w:r>
+        <w:t>‘example’)</w:t>
+      </w:r>
+      <w:r>
+        <w:t xml:space="preserve">  </w:t>
+      </w:r>
+      <w:r>
+        <w:rPr>
+          <w:color w:val="E36C0A" w:themeColor="accent6" w:themeShade="BF"/>
+        </w:rPr>
+        <w:t xml:space="preserve">// we want to display the component </w:t>
+      </w:r>
+      <w:r>
+        <w:rPr>
+          <w:color w:val="E36C0A" w:themeColor="accent6" w:themeShade="BF"/>
+        </w:rPr>
+        <w:t>in the id “example”</w:t>
+      </w:r>
+    </w:p>
+    <w:p>
+      <w:pPr>
+        <w:ind w:left="720"/>
+      </w:pPr>
+      <w:r>
+        <w:t>);</w:t>
+      </w:r>
+    </w:p>
+    <w:p>
+      <w:pPr>
+        <w:ind w:left="720"/>
+      </w:pPr>
+    </w:p>
+    <w:p>
+      <w:pPr>
+        <w:ind w:left="720"/>
+      </w:pPr>
+      <w:r>
+        <w:t>Note:  with react, you can use ref=”</w:t>
+      </w:r>
+      <w:r>
+        <w:rPr>
+          <w:color w:val="365F91" w:themeColor="accent1" w:themeShade="BF"/>
+        </w:rPr>
+        <w:t>name</w:t>
+      </w:r>
+      <w:r>
+        <w:t xml:space="preserve">” and use </w:t>
+      </w:r>
+      <w:proofErr w:type="spellStart"/>
+      <w:r>
+        <w:t>this.refs.</w:t>
+      </w:r>
+      <w:r>
+        <w:rPr>
+          <w:color w:val="365F91" w:themeColor="accent1" w:themeShade="BF"/>
+        </w:rPr>
+        <w:t>name</w:t>
+      </w:r>
+      <w:r>
+        <w:t>.value</w:t>
+      </w:r>
+      <w:proofErr w:type="spellEnd"/>
+      <w:r>
+        <w:t xml:space="preserve"> to get the reference input.</w:t>
+      </w:r>
     </w:p>
     <w:sectPr>
       <w:pgSz w:w="12240" w:h="15840"/>

</xml_diff>

<commit_message>
Add React state note
</commit_message>
<xml_diff>
--- a/React/Tutorial_notes.docx
+++ b/React/Tutorial_notes.docx
@@ -3,6 +3,50 @@
 <w:document xmlns:ve="http://schemas.openxmlformats.org/markup-compatibility/2006" xmlns:o="urn:schemas-microsoft-com:office:office" xmlns:r="http://schemas.openxmlformats.org/officeDocument/2006/relationships" xmlns:m="http://schemas.openxmlformats.org/officeDocument/2006/math" xmlns:v="urn:schemas-microsoft-com:vml" xmlns:wp="http://schemas.openxmlformats.org/drawingml/2006/wordprocessingDrawing" xmlns:w10="urn:schemas-microsoft-com:office:word" xmlns:w="http://schemas.openxmlformats.org/wordprocessingml/2006/main" xmlns:wne="http://schemas.microsoft.com/office/word/2006/wordml">
   <w:body>
     <w:p>
+      <w:r>
+        <w:rPr>
+          <w:b/>
+        </w:rPr>
+        <w:t xml:space="preserve">State – </w:t>
+      </w:r>
+      <w:r>
+        <w:t>like a save point where all data of the program at the specific time is saved in</w:t>
+      </w:r>
+      <w:r>
+        <w:t xml:space="preserve">. (Note: if the program/script is not expected to change, non-dynamic, then we shouldn’t be using </w:t>
+      </w:r>
+      <w:proofErr w:type="spellStart"/>
+      <w:r>
+        <w:t>setState</w:t>
+      </w:r>
+      <w:proofErr w:type="spellEnd"/>
+      <w:r>
+        <w:t xml:space="preserve"> in React. Prop</w:t>
+      </w:r>
+      <w:r>
+        <w:t>s</w:t>
+      </w:r>
+      <w:r>
+        <w:t xml:space="preserve"> should be used instead.)</w:t>
+      </w:r>
+    </w:p>
+    <w:p>
+      <w:pPr>
+        <w:rPr>
+          <w:b/>
+        </w:rPr>
+      </w:pPr>
+      <w:r>
+        <w:rPr>
+          <w:b/>
+        </w:rPr>
+        <w:t>Data flow</w:t>
+      </w:r>
+      <w:r>
+        <w:t xml:space="preserve"> in React is one way, from parent to child.</w:t>
+      </w:r>
+    </w:p>
+    <w:p>
       <w:pPr>
         <w:rPr>
           <w:b/>
@@ -10,219 +54,338 @@
           <w:u w:val="single"/>
         </w:rPr>
       </w:pPr>
-      <w:r>
+    </w:p>
+    <w:p>
+      <w:pPr>
         <w:rPr>
           <w:b/>
           <w:sz w:val="36"/>
           <w:u w:val="single"/>
         </w:rPr>
-        <w:t xml:space="preserve">Create Component </w:t>
-      </w:r>
-    </w:p>
-    <w:p>
-      <w:pPr>
-        <w:rPr>
-          <w:color w:val="E36C0A" w:themeColor="accent6" w:themeShade="BF"/>
-        </w:rPr>
-      </w:pPr>
-      <w:r>
-        <w:rPr>
-          <w:color w:val="E36C0A" w:themeColor="accent6" w:themeShade="BF"/>
-        </w:rPr>
-        <w:t>//create a component named MessageComponent</w:t>
-      </w:r>
-    </w:p>
-    <w:p>
-      <w:pPr>
-        <w:ind w:left="720"/>
-      </w:pPr>
-      <w:r>
-        <w:t xml:space="preserve">Var MessageComponent = React.createClass({ </w:t>
-      </w:r>
-      <w:r>
-        <w:rPr>
-          <w:color w:val="E36C0A" w:themeColor="accent6" w:themeShade="BF"/>
-        </w:rPr>
-        <w:t>// create a class in react</w:t>
-      </w:r>
-    </w:p>
-    <w:p>
-      <w:pPr>
-        <w:ind w:left="720"/>
-      </w:pPr>
-      <w:r>
-        <w:tab/>
-        <w:t xml:space="preserve">Render:  function(){    </w:t>
-      </w:r>
-      <w:r>
-        <w:rPr>
-          <w:color w:val="E36C0A" w:themeColor="accent6" w:themeShade="BF"/>
-        </w:rPr>
-        <w:t>//what we want the this component to do</w:t>
-      </w:r>
-    </w:p>
-    <w:p>
-      <w:pPr>
-        <w:ind w:left="720"/>
-      </w:pPr>
-      <w:r>
-        <w:tab/>
-      </w:r>
-      <w:r>
-        <w:tab/>
-        <w:t xml:space="preserve">Return ( </w:t>
-      </w:r>
-    </w:p>
-    <w:p>
-      <w:pPr>
-        <w:ind w:left="720"/>
-      </w:pPr>
-      <w:r>
-        <w:tab/>
-      </w:r>
-      <w:r>
-        <w:tab/>
-        <w:t xml:space="preserve">&lt;div&gt;{this.props.message}&lt;/div&gt; </w:t>
-      </w:r>
-      <w:r>
-        <w:rPr>
-          <w:color w:val="E36C0A" w:themeColor="accent6" w:themeShade="BF"/>
-        </w:rPr>
-        <w:t>// we want it to return the message attached</w:t>
-      </w:r>
-      <w:r>
-        <w:rPr>
-          <w:color w:val="E36C0A" w:themeColor="accent6" w:themeShade="BF"/>
-        </w:rPr>
-        <w:t xml:space="preserve"> </w:t>
-      </w:r>
-    </w:p>
-    <w:p>
-      <w:pPr>
-        <w:ind w:left="2160"/>
-      </w:pPr>
-      <w:r>
-        <w:t>);</w:t>
-      </w:r>
-    </w:p>
-    <w:p>
-      <w:pPr>
-        <w:ind w:left="720" w:firstLine="720"/>
-      </w:pPr>
-      <w:r>
-        <w:t>}</w:t>
-      </w:r>
-    </w:p>
-    <w:p>
-      <w:pPr>
-        <w:ind w:left="720"/>
-      </w:pPr>
-      <w:r>
-        <w:t>});</w:t>
-      </w:r>
-    </w:p>
-    <w:p>
-      <w:pPr>
-        <w:rPr>
-          <w:color w:val="E36C0A" w:themeColor="accent6" w:themeShade="BF"/>
-        </w:rPr>
-      </w:pPr>
-      <w:r>
-        <w:rPr>
-          <w:color w:val="E36C0A" w:themeColor="accent6" w:themeShade="BF"/>
-        </w:rPr>
-        <w:t>// Render an instance of MessageComponent into document.body</w:t>
-      </w:r>
-      <w:r>
-        <w:rPr>
-          <w:color w:val="E36C0A" w:themeColor="accent6" w:themeShade="BF"/>
-        </w:rPr>
-        <w:t xml:space="preserve"> (note: this part is always needed to activate the component we want</w:t>
-      </w:r>
-    </w:p>
-    <w:p>
-      <w:pPr>
-        <w:ind w:left="720"/>
-      </w:pPr>
-      <w:r>
-        <w:t>ReactDOM.render(</w:t>
-      </w:r>
-    </w:p>
-    <w:p>
-      <w:pPr>
-        <w:ind w:left="720"/>
-        <w:rPr>
-          <w:color w:val="E36C0A" w:themeColor="accent6" w:themeShade="BF"/>
-        </w:rPr>
-      </w:pPr>
-      <w:r>
-        <w:tab/>
-        <w:t>&lt;</w:t>
-      </w:r>
-      <w:r>
-        <w:t xml:space="preserve"> </w:t>
-      </w:r>
-      <w:r>
-        <w:t>MessageComponent message =”he</w:t>
-      </w:r>
-      <w:r>
-        <w:t>l</w:t>
-      </w:r>
-      <w:r>
-        <w:t xml:space="preserve">lo!” /&gt;,  </w:t>
-      </w:r>
-      <w:r>
-        <w:rPr>
-          <w:color w:val="E36C0A" w:themeColor="accent6" w:themeShade="BF"/>
-        </w:rPr>
-        <w:t>//we want to display the message hello!</w:t>
-      </w:r>
-    </w:p>
-    <w:p>
-      <w:pPr>
-        <w:ind w:left="720"/>
-        <w:rPr>
-          <w:color w:val="E36C0A" w:themeColor="accent6" w:themeShade="BF"/>
-        </w:rPr>
-      </w:pPr>
-      <w:r>
-        <w:tab/>
-        <w:t xml:space="preserve">document.body  </w:t>
-      </w:r>
-      <w:r>
-        <w:rPr>
-          <w:color w:val="E36C0A" w:themeColor="accent6" w:themeShade="BF"/>
-        </w:rPr>
-        <w:t>// we want to display the component in the &lt;body&gt;</w:t>
-      </w:r>
-    </w:p>
-    <w:p>
-      <w:pPr>
-        <w:ind w:left="720"/>
-      </w:pPr>
-      <w:r>
-        <w:t>);</w:t>
-      </w:r>
-    </w:p>
-    <w:p>
-      <w:pPr>
-        <w:ind w:left="720"/>
-      </w:pPr>
-    </w:p>
-    <w:p>
-      <w:pPr>
+      </w:pPr>
+      <w:r>
         <w:rPr>
           <w:b/>
           <w:sz w:val="36"/>
           <w:u w:val="single"/>
         </w:rPr>
-      </w:pPr>
-      <w:r>
+        <w:t xml:space="preserve">Create Component </w:t>
+      </w:r>
+    </w:p>
+    <w:p>
+      <w:pPr>
+        <w:rPr>
+          <w:color w:val="E36C0A" w:themeColor="accent6" w:themeShade="BF"/>
+        </w:rPr>
+      </w:pPr>
+      <w:r>
+        <w:rPr>
+          <w:color w:val="E36C0A" w:themeColor="accent6" w:themeShade="BF"/>
+        </w:rPr>
+        <w:t xml:space="preserve">//create a component named </w:t>
+      </w:r>
+      <w:proofErr w:type="spellStart"/>
+      <w:r>
+        <w:rPr>
+          <w:color w:val="E36C0A" w:themeColor="accent6" w:themeShade="BF"/>
+        </w:rPr>
+        <w:t>MessageComponent</w:t>
+      </w:r>
+      <w:proofErr w:type="spellEnd"/>
+    </w:p>
+    <w:p>
+      <w:pPr>
+        <w:ind w:left="720"/>
+      </w:pPr>
+      <w:proofErr w:type="spellStart"/>
+      <w:r>
+        <w:t>Var</w:t>
+      </w:r>
+      <w:proofErr w:type="spellEnd"/>
+      <w:r>
+        <w:t xml:space="preserve"> </w:t>
+      </w:r>
+      <w:proofErr w:type="spellStart"/>
+      <w:r>
+        <w:t>MessageComponent</w:t>
+      </w:r>
+      <w:proofErr w:type="spellEnd"/>
+      <w:r>
+        <w:t xml:space="preserve"> = </w:t>
+      </w:r>
+      <w:proofErr w:type="spellStart"/>
+      <w:proofErr w:type="gramStart"/>
+      <w:r>
+        <w:t>React.createClass</w:t>
+      </w:r>
+      <w:proofErr w:type="spellEnd"/>
+      <w:r>
+        <w:t>(</w:t>
+      </w:r>
+      <w:proofErr w:type="gramEnd"/>
+      <w:r>
+        <w:t xml:space="preserve">{ </w:t>
+      </w:r>
+      <w:r>
+        <w:rPr>
+          <w:color w:val="E36C0A" w:themeColor="accent6" w:themeShade="BF"/>
+        </w:rPr>
+        <w:t>// create a class in react</w:t>
+      </w:r>
+    </w:p>
+    <w:p>
+      <w:pPr>
+        <w:ind w:left="720"/>
+      </w:pPr>
+      <w:r>
+        <w:tab/>
+        <w:t xml:space="preserve">Render:  </w:t>
+      </w:r>
+      <w:proofErr w:type="gramStart"/>
+      <w:r>
+        <w:t>function(</w:t>
+      </w:r>
+      <w:proofErr w:type="gramEnd"/>
+      <w:r>
+        <w:t xml:space="preserve">){    </w:t>
+      </w:r>
+      <w:r>
+        <w:rPr>
+          <w:color w:val="E36C0A" w:themeColor="accent6" w:themeShade="BF"/>
+        </w:rPr>
+        <w:t>//what we want the this component to do</w:t>
+      </w:r>
+    </w:p>
+    <w:p>
+      <w:pPr>
+        <w:ind w:left="720"/>
+      </w:pPr>
+      <w:r>
+        <w:tab/>
+      </w:r>
+      <w:r>
+        <w:tab/>
+        <w:t xml:space="preserve">Return ( </w:t>
+      </w:r>
+    </w:p>
+    <w:p>
+      <w:pPr>
+        <w:ind w:left="720"/>
+      </w:pPr>
+      <w:r>
+        <w:tab/>
+      </w:r>
+      <w:r>
+        <w:tab/>
+        <w:t>&lt;div&gt;{</w:t>
+      </w:r>
+      <w:proofErr w:type="spellStart"/>
+      <w:r>
+        <w:t>this.props.message</w:t>
+      </w:r>
+      <w:proofErr w:type="spellEnd"/>
+      <w:r>
+        <w:t xml:space="preserve">}&lt;/div&gt; </w:t>
+      </w:r>
+      <w:r>
+        <w:rPr>
+          <w:color w:val="E36C0A" w:themeColor="accent6" w:themeShade="BF"/>
+        </w:rPr>
+        <w:t>// we want it to return the message attached</w:t>
+      </w:r>
+      <w:r>
+        <w:rPr>
+          <w:color w:val="E36C0A" w:themeColor="accent6" w:themeShade="BF"/>
+        </w:rPr>
+        <w:t xml:space="preserve"> </w:t>
+      </w:r>
+    </w:p>
+    <w:p>
+      <w:pPr>
+        <w:ind w:left="2160"/>
+      </w:pPr>
+      <w:r>
+        <w:t>);</w:t>
+      </w:r>
+    </w:p>
+    <w:p>
+      <w:pPr>
+        <w:ind w:left="720" w:firstLine="720"/>
+      </w:pPr>
+      <w:r>
+        <w:t>}</w:t>
+      </w:r>
+    </w:p>
+    <w:p>
+      <w:pPr>
+        <w:ind w:left="720"/>
+      </w:pPr>
+      <w:r>
+        <w:t>});</w:t>
+      </w:r>
+    </w:p>
+    <w:p>
+      <w:pPr>
+        <w:rPr>
+          <w:color w:val="E36C0A" w:themeColor="accent6" w:themeShade="BF"/>
+        </w:rPr>
+      </w:pPr>
+      <w:r>
+        <w:rPr>
+          <w:color w:val="E36C0A" w:themeColor="accent6" w:themeShade="BF"/>
+        </w:rPr>
+        <w:t xml:space="preserve">// Render an instance of </w:t>
+      </w:r>
+      <w:proofErr w:type="spellStart"/>
+      <w:r>
+        <w:rPr>
+          <w:color w:val="E36C0A" w:themeColor="accent6" w:themeShade="BF"/>
+        </w:rPr>
+        <w:t>MessageComponent</w:t>
+      </w:r>
+      <w:proofErr w:type="spellEnd"/>
+      <w:r>
+        <w:rPr>
+          <w:color w:val="E36C0A" w:themeColor="accent6" w:themeShade="BF"/>
+        </w:rPr>
+        <w:t xml:space="preserve"> into </w:t>
+      </w:r>
+      <w:proofErr w:type="spellStart"/>
+      <w:r>
+        <w:rPr>
+          <w:color w:val="E36C0A" w:themeColor="accent6" w:themeShade="BF"/>
+        </w:rPr>
+        <w:t>document.body</w:t>
+      </w:r>
+      <w:proofErr w:type="spellEnd"/>
+      <w:r>
+        <w:rPr>
+          <w:color w:val="E36C0A" w:themeColor="accent6" w:themeShade="BF"/>
+        </w:rPr>
+        <w:t xml:space="preserve"> (note: this part is always needed to activate the component we want</w:t>
+      </w:r>
+    </w:p>
+    <w:p>
+      <w:pPr>
+        <w:ind w:left="720"/>
+      </w:pPr>
+      <w:proofErr w:type="spellStart"/>
+      <w:proofErr w:type="gramStart"/>
+      <w:r>
+        <w:t>ReactDOM.render</w:t>
+      </w:r>
+      <w:proofErr w:type="spellEnd"/>
+      <w:r>
+        <w:t>(</w:t>
+      </w:r>
+      <w:proofErr w:type="gramEnd"/>
+    </w:p>
+    <w:p>
+      <w:pPr>
+        <w:ind w:left="720"/>
+        <w:rPr>
+          <w:color w:val="E36C0A" w:themeColor="accent6" w:themeShade="BF"/>
+        </w:rPr>
+      </w:pPr>
+      <w:r>
+        <w:tab/>
+        <w:t>&lt;</w:t>
+      </w:r>
+      <w:r>
+        <w:t xml:space="preserve"> </w:t>
+      </w:r>
+      <w:proofErr w:type="spellStart"/>
+      <w:r>
+        <w:t>MessageComponent</w:t>
+      </w:r>
+      <w:proofErr w:type="spellEnd"/>
+      <w:r>
+        <w:t xml:space="preserve"> message =”he</w:t>
+      </w:r>
+      <w:r>
+        <w:t>l</w:t>
+      </w:r>
+      <w:r>
+        <w:t>lo!” /&gt;</w:t>
+      </w:r>
+      <w:proofErr w:type="gramStart"/>
+      <w:r>
+        <w:t xml:space="preserve">,  </w:t>
+      </w:r>
+      <w:r>
+        <w:rPr>
+          <w:color w:val="E36C0A" w:themeColor="accent6" w:themeShade="BF"/>
+        </w:rPr>
+        <w:t>/</w:t>
+      </w:r>
+      <w:proofErr w:type="gramEnd"/>
+      <w:r>
+        <w:rPr>
+          <w:color w:val="E36C0A" w:themeColor="accent6" w:themeShade="BF"/>
+        </w:rPr>
+        <w:t>/we want to display the message hello!</w:t>
+      </w:r>
+    </w:p>
+    <w:p>
+      <w:pPr>
+        <w:ind w:left="720"/>
+        <w:rPr>
+          <w:color w:val="E36C0A" w:themeColor="accent6" w:themeShade="BF"/>
+        </w:rPr>
+      </w:pPr>
+      <w:r>
+        <w:tab/>
+      </w:r>
+      <w:proofErr w:type="spellStart"/>
+      <w:proofErr w:type="gramStart"/>
+      <w:r>
+        <w:t>document.body</w:t>
+      </w:r>
+      <w:proofErr w:type="spellEnd"/>
+      <w:r>
+        <w:t xml:space="preserve">  </w:t>
+      </w:r>
+      <w:r>
+        <w:rPr>
+          <w:color w:val="E36C0A" w:themeColor="accent6" w:themeShade="BF"/>
+        </w:rPr>
+        <w:t>/</w:t>
+      </w:r>
+      <w:proofErr w:type="gramEnd"/>
+      <w:r>
+        <w:rPr>
+          <w:color w:val="E36C0A" w:themeColor="accent6" w:themeShade="BF"/>
+        </w:rPr>
+        <w:t>/ we want to display the component in the &lt;body&gt;</w:t>
+      </w:r>
+    </w:p>
+    <w:p>
+      <w:pPr>
+        <w:ind w:left="720"/>
+      </w:pPr>
+      <w:r>
+        <w:t>);</w:t>
+      </w:r>
+    </w:p>
+    <w:p>
+      <w:pPr>
+        <w:ind w:left="720"/>
+      </w:pPr>
+    </w:p>
+    <w:p>
+      <w:pPr>
         <w:rPr>
           <w:b/>
           <w:sz w:val="36"/>
           <w:u w:val="single"/>
         </w:rPr>
+      </w:pPr>
+      <w:r>
+        <w:rPr>
+          <w:b/>
+          <w:sz w:val="36"/>
+          <w:u w:val="single"/>
+        </w:rPr>
         <w:t>Interactivity and dynamic UIs</w:t>
       </w:r>
     </w:p>
@@ -236,15 +399,49 @@
         <w:rPr>
           <w:color w:val="E36C0A" w:themeColor="accent6" w:themeShade="BF"/>
         </w:rPr>
-        <w:t>//create a component named MessageComponent</w:t>
-      </w:r>
-    </w:p>
-    <w:p>
-      <w:pPr>
-        <w:ind w:left="720"/>
-      </w:pPr>
-      <w:r>
-        <w:t xml:space="preserve">Var likeButton = React.createClass({ </w:t>
+        <w:t xml:space="preserve">//create a component named </w:t>
+      </w:r>
+      <w:proofErr w:type="spellStart"/>
+      <w:r>
+        <w:rPr>
+          <w:color w:val="E36C0A" w:themeColor="accent6" w:themeShade="BF"/>
+        </w:rPr>
+        <w:t>MessageComponent</w:t>
+      </w:r>
+      <w:proofErr w:type="spellEnd"/>
+    </w:p>
+    <w:p>
+      <w:pPr>
+        <w:ind w:left="720"/>
+      </w:pPr>
+      <w:proofErr w:type="spellStart"/>
+      <w:r>
+        <w:t>Var</w:t>
+      </w:r>
+      <w:proofErr w:type="spellEnd"/>
+      <w:r>
+        <w:t xml:space="preserve"> </w:t>
+      </w:r>
+      <w:proofErr w:type="spellStart"/>
+      <w:r>
+        <w:t>likeButton</w:t>
+      </w:r>
+      <w:proofErr w:type="spellEnd"/>
+      <w:r>
+        <w:t xml:space="preserve"> = </w:t>
+      </w:r>
+      <w:proofErr w:type="spellStart"/>
+      <w:proofErr w:type="gramStart"/>
+      <w:r>
+        <w:t>React.createClass</w:t>
+      </w:r>
+      <w:proofErr w:type="spellEnd"/>
+      <w:r>
+        <w:t>(</w:t>
+      </w:r>
+      <w:proofErr w:type="gramEnd"/>
+      <w:r>
+        <w:t xml:space="preserve">{ </w:t>
       </w:r>
       <w:r>
         <w:rPr>
@@ -259,7 +456,16 @@
       </w:pPr>
       <w:r>
         <w:tab/>
-        <w:t xml:space="preserve">getInitialState: function(){    </w:t>
+      </w:r>
+      <w:proofErr w:type="spellStart"/>
+      <w:proofErr w:type="gramStart"/>
+      <w:r>
+        <w:t>getInitialState</w:t>
+      </w:r>
+      <w:proofErr w:type="spellEnd"/>
+      <w:proofErr w:type="gramEnd"/>
+      <w:r>
+        <w:t xml:space="preserve">: function(){    </w:t>
       </w:r>
       <w:r>
         <w:rPr>
@@ -279,11 +485,16 @@
         <w:ind w:left="720"/>
       </w:pPr>
       <w:r>
-        <w:tab/>
-      </w:r>
-      <w:r>
-        <w:tab/>
-        <w:t>Return {liked: false};</w:t>
+        <w:lastRenderedPageBreak/>
+        <w:tab/>
+      </w:r>
+      <w:r>
+        <w:tab/>
+        <w:t>Return {liked: false}</w:t>
+      </w:r>
+      <w:proofErr w:type="gramStart"/>
+      <w:r>
+        <w:t>;</w:t>
       </w:r>
       <w:r>
         <w:t xml:space="preserve">  </w:t>
@@ -292,13 +503,94 @@
         <w:rPr>
           <w:color w:val="E36C0A" w:themeColor="accent6" w:themeShade="BF"/>
         </w:rPr>
+        <w:t>/</w:t>
+      </w:r>
+      <w:proofErr w:type="gramEnd"/>
+      <w:r>
+        <w:rPr>
+          <w:color w:val="E36C0A" w:themeColor="accent6" w:themeShade="BF"/>
+        </w:rPr>
+        <w:t>/</w:t>
+      </w:r>
+      <w:r>
+        <w:rPr>
+          <w:color w:val="E36C0A" w:themeColor="accent6" w:themeShade="BF"/>
+        </w:rPr>
+        <w:t>set initial state to be not liked</w:t>
+      </w:r>
+    </w:p>
+    <w:p>
+      <w:pPr>
+        <w:ind w:left="720"/>
+      </w:pPr>
+      <w:r>
+        <w:tab/>
+        <w:t>},</w:t>
+      </w:r>
+    </w:p>
+    <w:p>
+      <w:pPr>
+        <w:ind w:left="720"/>
+      </w:pPr>
+      <w:r>
+        <w:tab/>
+      </w:r>
+      <w:proofErr w:type="spellStart"/>
+      <w:proofErr w:type="gramStart"/>
+      <w:r>
+        <w:t>handleClick</w:t>
+      </w:r>
+      <w:proofErr w:type="spellEnd"/>
+      <w:proofErr w:type="gramEnd"/>
+      <w:r>
+        <w:t>:  function(event){</w:t>
+      </w:r>
+    </w:p>
+    <w:p>
+      <w:pPr>
+        <w:ind w:left="720"/>
+      </w:pPr>
+      <w:r>
+        <w:tab/>
+      </w:r>
+      <w:r>
+        <w:tab/>
+      </w:r>
+      <w:proofErr w:type="spellStart"/>
+      <w:proofErr w:type="gramStart"/>
+      <w:r>
+        <w:t>this.setState</w:t>
+      </w:r>
+      <w:proofErr w:type="spellEnd"/>
+      <w:r>
+        <w:t>(</w:t>
+      </w:r>
+      <w:proofErr w:type="gramEnd"/>
+      <w:r>
+        <w:t>{liked: !</w:t>
+      </w:r>
+      <w:proofErr w:type="spellStart"/>
+      <w:r>
+        <w:t>this.state.liked</w:t>
+      </w:r>
+      <w:proofErr w:type="spellEnd"/>
+      <w:r>
+        <w:t>});</w:t>
+      </w:r>
+      <w:r>
+        <w:t xml:space="preserve"> </w:t>
+      </w:r>
+      <w:r>
+        <w:rPr>
+          <w:color w:val="E36C0A" w:themeColor="accent6" w:themeShade="BF"/>
+        </w:rPr>
         <w:t>//</w:t>
       </w:r>
       <w:r>
         <w:rPr>
           <w:color w:val="E36C0A" w:themeColor="accent6" w:themeShade="BF"/>
         </w:rPr>
-        <w:t>set initial state to be not liked</w:t>
+        <w:t>change the sate to be the opposite of what it was</w:t>
       </w:r>
     </w:p>
     <w:p>
@@ -316,19 +608,63 @@
       </w:pPr>
       <w:r>
         <w:tab/>
-        <w:t>handleClick:  function(event){</w:t>
-      </w:r>
-    </w:p>
-    <w:p>
-      <w:pPr>
-        <w:ind w:left="720"/>
-      </w:pPr>
-      <w:r>
-        <w:tab/>
-      </w:r>
-      <w:r>
-        <w:tab/>
-        <w:t>this.setState({liked: !this.state.liked});</w:t>
+        <w:t xml:space="preserve">Render: </w:t>
+      </w:r>
+      <w:proofErr w:type="gramStart"/>
+      <w:r>
+        <w:t>function(</w:t>
+      </w:r>
+      <w:proofErr w:type="gramEnd"/>
+      <w:r>
+        <w:t>){</w:t>
+      </w:r>
+    </w:p>
+    <w:p>
+      <w:pPr>
+        <w:ind w:left="720"/>
+      </w:pPr>
+      <w:r>
+        <w:tab/>
+      </w:r>
+      <w:r>
+        <w:tab/>
+      </w:r>
+      <w:proofErr w:type="spellStart"/>
+      <w:r>
+        <w:t>Var</w:t>
+      </w:r>
+      <w:proofErr w:type="spellEnd"/>
+      <w:r>
+        <w:t xml:space="preserve"> text = </w:t>
+      </w:r>
+      <w:proofErr w:type="spellStart"/>
+      <w:proofErr w:type="gramStart"/>
+      <w:r>
+        <w:t>this.state.liked</w:t>
+      </w:r>
+      <w:proofErr w:type="spellEnd"/>
+      <w:r>
+        <w:t xml:space="preserve"> ?</w:t>
+      </w:r>
+      <w:proofErr w:type="gramEnd"/>
+      <w:r>
+        <w:t xml:space="preserve"> ‘</w:t>
+      </w:r>
+      <w:proofErr w:type="gramStart"/>
+      <w:r>
+        <w:t>like</w:t>
+      </w:r>
+      <w:proofErr w:type="gramEnd"/>
+      <w:r>
+        <w:t>’ : ‘</w:t>
+      </w:r>
+      <w:proofErr w:type="spellStart"/>
+      <w:r>
+        <w:t>havent</w:t>
+      </w:r>
+      <w:proofErr w:type="spellEnd"/>
+      <w:r>
+        <w:t>\’t liked’;</w:t>
       </w:r>
       <w:r>
         <w:t xml:space="preserve"> </w:t>
@@ -343,41 +679,77 @@
         <w:rPr>
           <w:color w:val="E36C0A" w:themeColor="accent6" w:themeShade="BF"/>
         </w:rPr>
-        <w:t>change the sate to be the opposite of what it was</w:t>
-      </w:r>
-    </w:p>
-    <w:p>
-      <w:pPr>
-        <w:ind w:left="720"/>
-      </w:pPr>
-      <w:r>
-        <w:lastRenderedPageBreak/>
-        <w:tab/>
-        <w:t>},</w:t>
-      </w:r>
-    </w:p>
-    <w:p>
-      <w:pPr>
-        <w:ind w:left="720"/>
-      </w:pPr>
-      <w:r>
-        <w:tab/>
-        <w:t>Render: function(){</w:t>
-      </w:r>
-    </w:p>
-    <w:p>
-      <w:pPr>
-        <w:ind w:left="720"/>
-      </w:pPr>
-      <w:r>
-        <w:tab/>
-      </w:r>
-      <w:r>
-        <w:tab/>
-        <w:t>Var text = this.state.liked ? ‘like</w:t>
-      </w:r>
-      <w:r>
-        <w:t>’ : ‘havent\’t liked’;</w:t>
+        <w:t>test if the state is liked or not</w:t>
+      </w:r>
+    </w:p>
+    <w:p>
+      <w:pPr>
+        <w:ind w:left="720"/>
+      </w:pPr>
+      <w:r>
+        <w:tab/>
+      </w:r>
+      <w:r>
+        <w:tab/>
+        <w:t>Return {</w:t>
+      </w:r>
+    </w:p>
+    <w:p>
+      <w:pPr>
+        <w:ind w:left="720"/>
+      </w:pPr>
+      <w:r>
+        <w:tab/>
+      </w:r>
+      <w:r>
+        <w:tab/>
+      </w:r>
+      <w:r>
+        <w:tab/>
+        <w:t xml:space="preserve">&lt;p </w:t>
+      </w:r>
+      <w:proofErr w:type="spellStart"/>
+      <w:r>
+        <w:t>onClick</w:t>
+      </w:r>
+      <w:proofErr w:type="spellEnd"/>
+      <w:proofErr w:type="gramStart"/>
+      <w:r>
+        <w:t>={</w:t>
+      </w:r>
+      <w:proofErr w:type="spellStart"/>
+      <w:proofErr w:type="gramEnd"/>
+      <w:r>
+        <w:t>this.handleClick</w:t>
+      </w:r>
+      <w:proofErr w:type="spellEnd"/>
+      <w:r>
+        <w:t>}&gt;</w:t>
+      </w:r>
+    </w:p>
+    <w:p>
+      <w:pPr>
+        <w:ind w:left="720"/>
+      </w:pPr>
+      <w:r>
+        <w:tab/>
+      </w:r>
+      <w:r>
+        <w:tab/>
+      </w:r>
+      <w:r>
+        <w:tab/>
+      </w:r>
+      <w:r>
+        <w:tab/>
+      </w:r>
+      <w:proofErr w:type="gramStart"/>
+      <w:r>
+        <w:t>You  {</w:t>
+      </w:r>
+      <w:proofErr w:type="gramEnd"/>
+      <w:r>
+        <w:t>text} this. Click to toggle,</w:t>
       </w:r>
       <w:r>
         <w:t xml:space="preserve"> </w:t>
@@ -386,93 +758,176 @@
         <w:rPr>
           <w:color w:val="E36C0A" w:themeColor="accent6" w:themeShade="BF"/>
         </w:rPr>
-        <w:t>//</w:t>
-      </w:r>
-      <w:r>
-        <w:rPr>
-          <w:color w:val="E36C0A" w:themeColor="accent6" w:themeShade="BF"/>
-        </w:rPr>
-        <w:t>test if the state is liked or not</w:t>
-      </w:r>
-    </w:p>
-    <w:p>
-      <w:pPr>
-        <w:ind w:left="720"/>
-      </w:pPr>
-      <w:r>
-        <w:tab/>
-      </w:r>
-      <w:r>
-        <w:tab/>
-        <w:t>Return {</w:t>
-      </w:r>
-    </w:p>
-    <w:p>
-      <w:pPr>
-        <w:ind w:left="720"/>
-      </w:pPr>
-      <w:r>
-        <w:tab/>
-      </w:r>
-      <w:r>
-        <w:tab/>
-      </w:r>
-      <w:r>
-        <w:tab/>
-        <w:t>&lt;p onClick={this.handleClick}&gt;</w:t>
-      </w:r>
-    </w:p>
-    <w:p>
-      <w:pPr>
-        <w:ind w:left="720"/>
-      </w:pPr>
-      <w:r>
-        <w:tab/>
-      </w:r>
-      <w:r>
-        <w:tab/>
-      </w:r>
-      <w:r>
-        <w:tab/>
-      </w:r>
-      <w:r>
-        <w:tab/>
-        <w:t>You  {text} this. Click to toggle,</w:t>
+        <w:t xml:space="preserve">// toggle the </w:t>
+      </w:r>
+      <w:proofErr w:type="spellStart"/>
+      <w:r>
+        <w:rPr>
+          <w:color w:val="E36C0A" w:themeColor="accent6" w:themeShade="BF"/>
+        </w:rPr>
+        <w:t>handleClick</w:t>
+      </w:r>
+      <w:proofErr w:type="spellEnd"/>
+      <w:r>
+        <w:rPr>
+          <w:color w:val="E36C0A" w:themeColor="accent6" w:themeShade="BF"/>
+        </w:rPr>
+        <w:t xml:space="preserve"> when </w:t>
+      </w:r>
+      <w:proofErr w:type="spellStart"/>
+      <w:r>
+        <w:rPr>
+          <w:color w:val="E36C0A" w:themeColor="accent6" w:themeShade="BF"/>
+        </w:rPr>
+        <w:t>cliked</w:t>
+      </w:r>
+      <w:proofErr w:type="spellEnd"/>
+      <w:r>
+        <w:rPr>
+          <w:color w:val="E36C0A" w:themeColor="accent6" w:themeShade="BF"/>
+        </w:rPr>
+        <w:t xml:space="preserve"> on</w:t>
+      </w:r>
+    </w:p>
+    <w:p>
+      <w:pPr>
+        <w:ind w:left="720"/>
+      </w:pPr>
+      <w:r>
+        <w:tab/>
+      </w:r>
+      <w:r>
+        <w:tab/>
+      </w:r>
+      <w:r>
+        <w:tab/>
+        <w:t>&lt;/p&gt;</w:t>
+      </w:r>
+    </w:p>
+    <w:p>
+      <w:pPr>
+        <w:ind w:left="720"/>
+      </w:pPr>
+      <w:r>
+        <w:tab/>
+      </w:r>
+      <w:r>
+        <w:tab/>
+        <w:t>);</w:t>
+      </w:r>
+    </w:p>
+    <w:p>
+      <w:pPr>
+        <w:ind w:left="720"/>
+      </w:pPr>
+      <w:r>
+        <w:tab/>
+        <w:t>}</w:t>
+      </w:r>
+    </w:p>
+    <w:p>
+      <w:pPr>
+        <w:ind w:left="720"/>
+      </w:pPr>
+      <w:r>
+        <w:t>});</w:t>
+      </w:r>
+    </w:p>
+    <w:p>
+      <w:pPr>
+        <w:rPr>
+          <w:color w:val="E36C0A" w:themeColor="accent6" w:themeShade="BF"/>
+        </w:rPr>
+      </w:pPr>
+    </w:p>
+    <w:p>
+      <w:pPr>
+        <w:ind w:left="720"/>
+      </w:pPr>
+      <w:proofErr w:type="spellStart"/>
+      <w:proofErr w:type="gramStart"/>
+      <w:r>
+        <w:t>ReactDOM.render</w:t>
+      </w:r>
+      <w:proofErr w:type="spellEnd"/>
+      <w:r>
+        <w:t>(</w:t>
+      </w:r>
+      <w:proofErr w:type="gramEnd"/>
+    </w:p>
+    <w:p>
+      <w:pPr>
+        <w:ind w:left="720"/>
+        <w:rPr>
+          <w:color w:val="E36C0A" w:themeColor="accent6" w:themeShade="BF"/>
+        </w:rPr>
+      </w:pPr>
+      <w:r>
+        <w:tab/>
+        <w:t>&lt;</w:t>
       </w:r>
       <w:r>
         <w:t xml:space="preserve"> </w:t>
       </w:r>
-      <w:r>
-        <w:rPr>
-          <w:color w:val="E36C0A" w:themeColor="accent6" w:themeShade="BF"/>
-        </w:rPr>
-        <w:t>// toggle the handleClick when cliked on</w:t>
-      </w:r>
-    </w:p>
-    <w:p>
-      <w:pPr>
-        <w:ind w:left="720"/>
-      </w:pPr>
-      <w:r>
-        <w:tab/>
-      </w:r>
-      <w:r>
-        <w:tab/>
-      </w:r>
-      <w:r>
-        <w:tab/>
-        <w:t>&lt;/p&gt;</w:t>
-      </w:r>
-    </w:p>
-    <w:p>
-      <w:pPr>
-        <w:ind w:left="720"/>
-      </w:pPr>
-      <w:r>
-        <w:tab/>
-      </w:r>
-      <w:r>
-        <w:tab/>
+      <w:proofErr w:type="spellStart"/>
+      <w:r>
+        <w:t>LikeButton</w:t>
+      </w:r>
+      <w:proofErr w:type="spellEnd"/>
+      <w:r>
+        <w:t xml:space="preserve"> </w:t>
+      </w:r>
+      <w:r>
+        <w:t xml:space="preserve">/&gt;,  </w:t>
+      </w:r>
+    </w:p>
+    <w:p>
+      <w:pPr>
+        <w:ind w:left="720"/>
+        <w:rPr>
+          <w:color w:val="E36C0A" w:themeColor="accent6" w:themeShade="BF"/>
+        </w:rPr>
+      </w:pPr>
+      <w:r>
+        <w:tab/>
+      </w:r>
+      <w:proofErr w:type="spellStart"/>
+      <w:proofErr w:type="gramStart"/>
+      <w:r>
+        <w:t>document.</w:t>
+      </w:r>
+      <w:r>
+        <w:t>getElementbyId</w:t>
+      </w:r>
+      <w:proofErr w:type="spellEnd"/>
+      <w:r>
+        <w:t>(</w:t>
+      </w:r>
+      <w:proofErr w:type="gramEnd"/>
+      <w:r>
+        <w:t>‘example’)</w:t>
+      </w:r>
+      <w:r>
+        <w:t xml:space="preserve">  </w:t>
+      </w:r>
+      <w:r>
+        <w:rPr>
+          <w:color w:val="E36C0A" w:themeColor="accent6" w:themeShade="BF"/>
+        </w:rPr>
+        <w:t xml:space="preserve">// we want to display the component </w:t>
+      </w:r>
+      <w:r>
+        <w:rPr>
+          <w:color w:val="E36C0A" w:themeColor="accent6" w:themeShade="BF"/>
+        </w:rPr>
+        <w:t>in the id “example”</w:t>
+      </w:r>
+    </w:p>
+    <w:p>
+      <w:pPr>
+        <w:ind w:left="720"/>
+      </w:pPr>
+      <w:r>
         <w:t>);</w:t>
       </w:r>
     </w:p>
@@ -480,97 +935,6 @@
       <w:pPr>
         <w:ind w:left="720"/>
       </w:pPr>
-      <w:r>
-        <w:tab/>
-        <w:t>}</w:t>
-      </w:r>
-    </w:p>
-    <w:p>
-      <w:pPr>
-        <w:ind w:left="720"/>
-      </w:pPr>
-      <w:r>
-        <w:t>});</w:t>
-      </w:r>
-    </w:p>
-    <w:p>
-      <w:pPr>
-        <w:rPr>
-          <w:color w:val="E36C0A" w:themeColor="accent6" w:themeShade="BF"/>
-        </w:rPr>
-      </w:pPr>
-    </w:p>
-    <w:p>
-      <w:pPr>
-        <w:ind w:left="720"/>
-      </w:pPr>
-      <w:r>
-        <w:t>ReactDOM.render(</w:t>
-      </w:r>
-    </w:p>
-    <w:p>
-      <w:pPr>
-        <w:ind w:left="720"/>
-        <w:rPr>
-          <w:color w:val="E36C0A" w:themeColor="accent6" w:themeShade="BF"/>
-        </w:rPr>
-      </w:pPr>
-      <w:r>
-        <w:tab/>
-        <w:t>&lt;</w:t>
-      </w:r>
-      <w:r>
-        <w:t xml:space="preserve"> </w:t>
-      </w:r>
-      <w:r>
-        <w:t xml:space="preserve">LikeButton </w:t>
-      </w:r>
-      <w:r>
-        <w:t xml:space="preserve">/&gt;,  </w:t>
-      </w:r>
-    </w:p>
-    <w:p>
-      <w:pPr>
-        <w:ind w:left="720"/>
-        <w:rPr>
-          <w:color w:val="E36C0A" w:themeColor="accent6" w:themeShade="BF"/>
-        </w:rPr>
-      </w:pPr>
-      <w:r>
-        <w:tab/>
-        <w:t>document.</w:t>
-      </w:r>
-      <w:r>
-        <w:t>getElementbyId(‘example’)</w:t>
-      </w:r>
-      <w:r>
-        <w:t xml:space="preserve">  </w:t>
-      </w:r>
-      <w:r>
-        <w:rPr>
-          <w:color w:val="E36C0A" w:themeColor="accent6" w:themeShade="BF"/>
-        </w:rPr>
-        <w:t xml:space="preserve">// we want to display the component </w:t>
-      </w:r>
-      <w:r>
-        <w:rPr>
-          <w:color w:val="E36C0A" w:themeColor="accent6" w:themeShade="BF"/>
-        </w:rPr>
-        <w:t>in the id “example”</w:t>
-      </w:r>
-    </w:p>
-    <w:p>
-      <w:pPr>
-        <w:ind w:left="720"/>
-      </w:pPr>
-      <w:r>
-        <w:t>);</w:t>
-      </w:r>
-    </w:p>
-    <w:p>
-      <w:pPr>
-        <w:ind w:left="720"/>
-      </w:pPr>
     </w:p>
     <w:p>
       <w:pPr>
@@ -586,7 +950,11 @@
         <w:t>name</w:t>
       </w:r>
       <w:r>
-        <w:t>” and use this.refs.</w:t>
+        <w:t xml:space="preserve">” and use </w:t>
+      </w:r>
+      <w:proofErr w:type="spellStart"/>
+      <w:r>
+        <w:t>this.refs.</w:t>
       </w:r>
       <w:r>
         <w:rPr>
@@ -595,7 +963,11 @@
         <w:t>name</w:t>
       </w:r>
       <w:r>
-        <w:t>.value to get the reference input.</w:t>
+        <w:t>.value</w:t>
+      </w:r>
+      <w:proofErr w:type="spellEnd"/>
+      <w:r>
+        <w:t xml:space="preserve"> to get the reference input.</w:t>
       </w:r>
     </w:p>
     <w:p/>
@@ -1256,6 +1628,7 @@
   <w:style w:type="character" w:default="1" w:styleId="DefaultParagraphFont">
     <w:name w:val="Default Paragraph Font"/>
     <w:uiPriority w:val="1"/>
+    <w:semiHidden/>
     <w:unhideWhenUsed/>
   </w:style>
   <w:style w:type="table" w:default="1" w:styleId="TableNormal">

</xml_diff>

<commit_message>
Add React route detail notes
</commit_message>
<xml_diff>
--- a/React/Tutorial_notes.docx
+++ b/React/Tutorial_notes.docx
@@ -13,7 +13,15 @@
         <w:t>like a save point where all data of the program at the specific time is saved in</w:t>
       </w:r>
       <w:r>
-        <w:t>. (Note: if the program/script is not expected to change, non-dynamic, then we shouldn’t be using setState in React. Prop</w:t>
+        <w:t xml:space="preserve">. (Note: if the program/script is not expected to change, non-dynamic, then we shouldn’t be using </w:t>
+      </w:r>
+      <w:proofErr w:type="spellStart"/>
+      <w:r>
+        <w:t>setState</w:t>
+      </w:r>
+      <w:proofErr w:type="spellEnd"/>
+      <w:r>
+        <w:t xml:space="preserve"> in React. Prop</w:t>
       </w:r>
       <w:r>
         <w:t>s</w:t>
@@ -52,7 +60,23 @@
         <w:t xml:space="preserve">Routing – </w:t>
       </w:r>
       <w:r>
-        <w:t>technique of setting an url to match a certain part of the page.</w:t>
+        <w:t xml:space="preserve">technique of setting </w:t>
+      </w:r>
+      <w:proofErr w:type="gramStart"/>
+      <w:r>
+        <w:t>an</w:t>
+      </w:r>
+      <w:proofErr w:type="gramEnd"/>
+      <w:r>
+        <w:t xml:space="preserve"> </w:t>
+      </w:r>
+      <w:proofErr w:type="spellStart"/>
+      <w:r>
+        <w:t>url</w:t>
+      </w:r>
+      <w:proofErr w:type="spellEnd"/>
+      <w:r>
+        <w:t xml:space="preserve"> to match a certain part of the page.</w:t>
       </w:r>
     </w:p>
     <w:p>
@@ -81,7 +105,15 @@
     </w:p>
     <w:p>
       <w:r>
-        <w:t>{} – use when we want to use js code in html</w:t>
+        <w:t xml:space="preserve">{} – use when we want to use </w:t>
+      </w:r>
+      <w:proofErr w:type="spellStart"/>
+      <w:r>
+        <w:t>js</w:t>
+      </w:r>
+      <w:proofErr w:type="spellEnd"/>
+      <w:r>
+        <w:t xml:space="preserve"> code in html</w:t>
       </w:r>
     </w:p>
     <w:p>
@@ -111,15 +143,49 @@
         <w:rPr>
           <w:color w:val="E36C0A" w:themeColor="accent6" w:themeShade="BF"/>
         </w:rPr>
-        <w:t>//create a component named MessageComponent</w:t>
-      </w:r>
-    </w:p>
-    <w:p>
-      <w:pPr>
-        <w:ind w:left="720"/>
-      </w:pPr>
-      <w:r>
-        <w:t xml:space="preserve">Var MessageComponent = React.createClass({ </w:t>
+        <w:t xml:space="preserve">//create a component named </w:t>
+      </w:r>
+      <w:proofErr w:type="spellStart"/>
+      <w:r>
+        <w:rPr>
+          <w:color w:val="E36C0A" w:themeColor="accent6" w:themeShade="BF"/>
+        </w:rPr>
+        <w:t>MessageComponent</w:t>
+      </w:r>
+      <w:proofErr w:type="spellEnd"/>
+    </w:p>
+    <w:p>
+      <w:pPr>
+        <w:ind w:left="720"/>
+      </w:pPr>
+      <w:proofErr w:type="spellStart"/>
+      <w:r>
+        <w:t>Var</w:t>
+      </w:r>
+      <w:proofErr w:type="spellEnd"/>
+      <w:r>
+        <w:t xml:space="preserve"> </w:t>
+      </w:r>
+      <w:proofErr w:type="spellStart"/>
+      <w:r>
+        <w:t>MessageComponent</w:t>
+      </w:r>
+      <w:proofErr w:type="spellEnd"/>
+      <w:r>
+        <w:t xml:space="preserve"> = </w:t>
+      </w:r>
+      <w:proofErr w:type="spellStart"/>
+      <w:proofErr w:type="gramStart"/>
+      <w:r>
+        <w:t>React.createClass</w:t>
+      </w:r>
+      <w:proofErr w:type="spellEnd"/>
+      <w:r>
+        <w:t>(</w:t>
+      </w:r>
+      <w:proofErr w:type="gramEnd"/>
+      <w:r>
+        <w:t xml:space="preserve">{ </w:t>
       </w:r>
       <w:r>
         <w:rPr>
@@ -134,7 +200,15 @@
       </w:pPr>
       <w:r>
         <w:tab/>
-        <w:t xml:space="preserve">Render:  function(){    </w:t>
+        <w:t xml:space="preserve">Render:  </w:t>
+      </w:r>
+      <w:proofErr w:type="gramStart"/>
+      <w:r>
+        <w:t>function(</w:t>
+      </w:r>
+      <w:proofErr w:type="gramEnd"/>
+      <w:r>
+        <w:t xml:space="preserve">){    </w:t>
       </w:r>
       <w:r>
         <w:rPr>
@@ -164,7 +238,15 @@
       </w:r>
       <w:r>
         <w:tab/>
-        <w:t xml:space="preserve">&lt;div&gt;{this.props.message}&lt;/div&gt; </w:t>
+        <w:t>&lt;div&gt;{</w:t>
+      </w:r>
+      <w:proofErr w:type="spellStart"/>
+      <w:r>
+        <w:t>this.props.message</w:t>
+      </w:r>
+      <w:proofErr w:type="spellEnd"/>
+      <w:r>
+        <w:t xml:space="preserve">}&lt;/div&gt; </w:t>
       </w:r>
       <w:r>
         <w:rPr>
@@ -213,8 +295,30 @@
         <w:rPr>
           <w:color w:val="E36C0A" w:themeColor="accent6" w:themeShade="BF"/>
         </w:rPr>
-        <w:t>// Render an instance of MessageComponent into document.body</w:t>
-      </w:r>
+        <w:t xml:space="preserve">// Render an instance of </w:t>
+      </w:r>
+      <w:proofErr w:type="spellStart"/>
+      <w:r>
+        <w:rPr>
+          <w:color w:val="E36C0A" w:themeColor="accent6" w:themeShade="BF"/>
+        </w:rPr>
+        <w:t>MessageComponent</w:t>
+      </w:r>
+      <w:proofErr w:type="spellEnd"/>
+      <w:r>
+        <w:rPr>
+          <w:color w:val="E36C0A" w:themeColor="accent6" w:themeShade="BF"/>
+        </w:rPr>
+        <w:t xml:space="preserve"> into </w:t>
+      </w:r>
+      <w:proofErr w:type="spellStart"/>
+      <w:r>
+        <w:rPr>
+          <w:color w:val="E36C0A" w:themeColor="accent6" w:themeShade="BF"/>
+        </w:rPr>
+        <w:t>document.body</w:t>
+      </w:r>
+      <w:proofErr w:type="spellEnd"/>
       <w:r>
         <w:rPr>
           <w:color w:val="E36C0A" w:themeColor="accent6" w:themeShade="BF"/>
@@ -226,9 +330,16 @@
       <w:pPr>
         <w:ind w:left="720"/>
       </w:pPr>
-      <w:r>
-        <w:t>ReactDOM.render(</w:t>
-      </w:r>
+      <w:proofErr w:type="spellStart"/>
+      <w:proofErr w:type="gramStart"/>
+      <w:r>
+        <w:t>ReactDOM.render</w:t>
+      </w:r>
+      <w:proofErr w:type="spellEnd"/>
+      <w:r>
+        <w:t>(</w:t>
+      </w:r>
+      <w:proofErr w:type="gramEnd"/>
     </w:p>
     <w:p>
       <w:pPr>
@@ -244,38 +355,69 @@
       <w:r>
         <w:t xml:space="preserve"> </w:t>
       </w:r>
-      <w:r>
-        <w:t>MessageComponent message =”he</w:t>
+      <w:proofErr w:type="spellStart"/>
+      <w:r>
+        <w:t>MessageComponent</w:t>
+      </w:r>
+      <w:proofErr w:type="spellEnd"/>
+      <w:r>
+        <w:t xml:space="preserve"> message =”he</w:t>
       </w:r>
       <w:r>
         <w:t>l</w:t>
       </w:r>
       <w:r>
-        <w:t xml:space="preserve">lo!” /&gt;,  </w:t>
-      </w:r>
-      <w:r>
-        <w:rPr>
-          <w:color w:val="E36C0A" w:themeColor="accent6" w:themeShade="BF"/>
-        </w:rPr>
-        <w:t>//we want to display the message hello!</w:t>
-      </w:r>
-    </w:p>
-    <w:p>
-      <w:pPr>
-        <w:ind w:left="720"/>
-        <w:rPr>
-          <w:color w:val="E36C0A" w:themeColor="accent6" w:themeShade="BF"/>
-        </w:rPr>
-      </w:pPr>
-      <w:r>
-        <w:tab/>
-        <w:t xml:space="preserve">document.body  </w:t>
-      </w:r>
-      <w:r>
-        <w:rPr>
-          <w:color w:val="E36C0A" w:themeColor="accent6" w:themeShade="BF"/>
-        </w:rPr>
-        <w:t>// we want to display the component in the &lt;body&gt;</w:t>
+        <w:t>lo!” /&gt;</w:t>
+      </w:r>
+      <w:proofErr w:type="gramStart"/>
+      <w:r>
+        <w:t xml:space="preserve">,  </w:t>
+      </w:r>
+      <w:r>
+        <w:rPr>
+          <w:color w:val="E36C0A" w:themeColor="accent6" w:themeShade="BF"/>
+        </w:rPr>
+        <w:t>/</w:t>
+      </w:r>
+      <w:proofErr w:type="gramEnd"/>
+      <w:r>
+        <w:rPr>
+          <w:color w:val="E36C0A" w:themeColor="accent6" w:themeShade="BF"/>
+        </w:rPr>
+        <w:t>/we want to display the message hello!</w:t>
+      </w:r>
+    </w:p>
+    <w:p>
+      <w:pPr>
+        <w:ind w:left="720"/>
+        <w:rPr>
+          <w:color w:val="E36C0A" w:themeColor="accent6" w:themeShade="BF"/>
+        </w:rPr>
+      </w:pPr>
+      <w:r>
+        <w:tab/>
+      </w:r>
+      <w:proofErr w:type="spellStart"/>
+      <w:proofErr w:type="gramStart"/>
+      <w:r>
+        <w:t>document.body</w:t>
+      </w:r>
+      <w:proofErr w:type="spellEnd"/>
+      <w:r>
+        <w:t xml:space="preserve">  </w:t>
+      </w:r>
+      <w:r>
+        <w:rPr>
+          <w:color w:val="E36C0A" w:themeColor="accent6" w:themeShade="BF"/>
+        </w:rPr>
+        <w:t>/</w:t>
+      </w:r>
+      <w:proofErr w:type="gramEnd"/>
+      <w:r>
+        <w:rPr>
+          <w:color w:val="E36C0A" w:themeColor="accent6" w:themeShade="BF"/>
+        </w:rPr>
+        <w:t>/ we want to display the component in the &lt;body&gt;</w:t>
       </w:r>
     </w:p>
     <w:p>
@@ -319,15 +461,49 @@
           <w:color w:val="E36C0A" w:themeColor="accent6" w:themeShade="BF"/>
         </w:rPr>
         <w:lastRenderedPageBreak/>
-        <w:t>//create a component named MessageComponent</w:t>
-      </w:r>
-    </w:p>
-    <w:p>
-      <w:pPr>
-        <w:ind w:left="720"/>
-      </w:pPr>
-      <w:r>
-        <w:t xml:space="preserve">Var likeButton = React.createClass({ </w:t>
+        <w:t xml:space="preserve">//create a component named </w:t>
+      </w:r>
+      <w:proofErr w:type="spellStart"/>
+      <w:r>
+        <w:rPr>
+          <w:color w:val="E36C0A" w:themeColor="accent6" w:themeShade="BF"/>
+        </w:rPr>
+        <w:t>MessageComponent</w:t>
+      </w:r>
+      <w:proofErr w:type="spellEnd"/>
+    </w:p>
+    <w:p>
+      <w:pPr>
+        <w:ind w:left="720"/>
+      </w:pPr>
+      <w:proofErr w:type="spellStart"/>
+      <w:r>
+        <w:t>Var</w:t>
+      </w:r>
+      <w:proofErr w:type="spellEnd"/>
+      <w:r>
+        <w:t xml:space="preserve"> </w:t>
+      </w:r>
+      <w:proofErr w:type="spellStart"/>
+      <w:r>
+        <w:t>likeButton</w:t>
+      </w:r>
+      <w:proofErr w:type="spellEnd"/>
+      <w:r>
+        <w:t xml:space="preserve"> = </w:t>
+      </w:r>
+      <w:proofErr w:type="spellStart"/>
+      <w:proofErr w:type="gramStart"/>
+      <w:r>
+        <w:t>React.createClass</w:t>
+      </w:r>
+      <w:proofErr w:type="spellEnd"/>
+      <w:r>
+        <w:t>(</w:t>
+      </w:r>
+      <w:proofErr w:type="gramEnd"/>
+      <w:r>
+        <w:t xml:space="preserve">{ </w:t>
       </w:r>
       <w:r>
         <w:rPr>
@@ -342,7 +518,16 @@
       </w:pPr>
       <w:r>
         <w:tab/>
-        <w:t xml:space="preserve">getInitialState: function(){    </w:t>
+      </w:r>
+      <w:proofErr w:type="spellStart"/>
+      <w:proofErr w:type="gramStart"/>
+      <w:r>
+        <w:t>getInitialState</w:t>
+      </w:r>
+      <w:proofErr w:type="spellEnd"/>
+      <w:proofErr w:type="gramEnd"/>
+      <w:r>
+        <w:t xml:space="preserve">: function(){    </w:t>
       </w:r>
       <w:r>
         <w:rPr>
@@ -366,7 +551,11 @@
       </w:r>
       <w:r>
         <w:tab/>
-        <w:t>Return {liked: false};</w:t>
+        <w:t>Return {liked: false}</w:t>
+      </w:r>
+      <w:proofErr w:type="gramStart"/>
+      <w:r>
+        <w:t>;</w:t>
       </w:r>
       <w:r>
         <w:t xml:space="preserve">  </w:t>
@@ -375,13 +564,94 @@
         <w:rPr>
           <w:color w:val="E36C0A" w:themeColor="accent6" w:themeShade="BF"/>
         </w:rPr>
+        <w:t>/</w:t>
+      </w:r>
+      <w:proofErr w:type="gramEnd"/>
+      <w:r>
+        <w:rPr>
+          <w:color w:val="E36C0A" w:themeColor="accent6" w:themeShade="BF"/>
+        </w:rPr>
+        <w:t>/</w:t>
+      </w:r>
+      <w:r>
+        <w:rPr>
+          <w:color w:val="E36C0A" w:themeColor="accent6" w:themeShade="BF"/>
+        </w:rPr>
+        <w:t>set initial state to be not liked</w:t>
+      </w:r>
+    </w:p>
+    <w:p>
+      <w:pPr>
+        <w:ind w:left="720"/>
+      </w:pPr>
+      <w:r>
+        <w:tab/>
+        <w:t>},</w:t>
+      </w:r>
+    </w:p>
+    <w:p>
+      <w:pPr>
+        <w:ind w:left="720"/>
+      </w:pPr>
+      <w:r>
+        <w:tab/>
+      </w:r>
+      <w:proofErr w:type="spellStart"/>
+      <w:proofErr w:type="gramStart"/>
+      <w:r>
+        <w:t>handleClick</w:t>
+      </w:r>
+      <w:proofErr w:type="spellEnd"/>
+      <w:proofErr w:type="gramEnd"/>
+      <w:r>
+        <w:t>:  function(event){</w:t>
+      </w:r>
+    </w:p>
+    <w:p>
+      <w:pPr>
+        <w:ind w:left="720"/>
+      </w:pPr>
+      <w:r>
+        <w:tab/>
+      </w:r>
+      <w:r>
+        <w:tab/>
+      </w:r>
+      <w:proofErr w:type="spellStart"/>
+      <w:proofErr w:type="gramStart"/>
+      <w:r>
+        <w:t>this.setState</w:t>
+      </w:r>
+      <w:proofErr w:type="spellEnd"/>
+      <w:r>
+        <w:t>(</w:t>
+      </w:r>
+      <w:proofErr w:type="gramEnd"/>
+      <w:r>
+        <w:t>{liked: !</w:t>
+      </w:r>
+      <w:proofErr w:type="spellStart"/>
+      <w:r>
+        <w:t>this.state.liked</w:t>
+      </w:r>
+      <w:proofErr w:type="spellEnd"/>
+      <w:r>
+        <w:t>});</w:t>
+      </w:r>
+      <w:r>
+        <w:t xml:space="preserve"> </w:t>
+      </w:r>
+      <w:r>
+        <w:rPr>
+          <w:color w:val="E36C0A" w:themeColor="accent6" w:themeShade="BF"/>
+        </w:rPr>
         <w:t>//</w:t>
       </w:r>
       <w:r>
         <w:rPr>
           <w:color w:val="E36C0A" w:themeColor="accent6" w:themeShade="BF"/>
         </w:rPr>
-        <w:t>set initial state to be not liked</w:t>
+        <w:t>change the sate to be the opposite of what it was</w:t>
       </w:r>
     </w:p>
     <w:p>
@@ -399,19 +669,63 @@
       </w:pPr>
       <w:r>
         <w:tab/>
-        <w:t>handleClick:  function(event){</w:t>
-      </w:r>
-    </w:p>
-    <w:p>
-      <w:pPr>
-        <w:ind w:left="720"/>
-      </w:pPr>
-      <w:r>
-        <w:tab/>
-      </w:r>
-      <w:r>
-        <w:tab/>
-        <w:t>this.setState({liked: !this.state.liked});</w:t>
+        <w:t xml:space="preserve">Render: </w:t>
+      </w:r>
+      <w:proofErr w:type="gramStart"/>
+      <w:r>
+        <w:t>function(</w:t>
+      </w:r>
+      <w:proofErr w:type="gramEnd"/>
+      <w:r>
+        <w:t>){</w:t>
+      </w:r>
+    </w:p>
+    <w:p>
+      <w:pPr>
+        <w:ind w:left="720"/>
+      </w:pPr>
+      <w:r>
+        <w:tab/>
+      </w:r>
+      <w:r>
+        <w:tab/>
+      </w:r>
+      <w:proofErr w:type="spellStart"/>
+      <w:r>
+        <w:t>Var</w:t>
+      </w:r>
+      <w:proofErr w:type="spellEnd"/>
+      <w:r>
+        <w:t xml:space="preserve"> text = </w:t>
+      </w:r>
+      <w:proofErr w:type="spellStart"/>
+      <w:proofErr w:type="gramStart"/>
+      <w:r>
+        <w:t>this.state.liked</w:t>
+      </w:r>
+      <w:proofErr w:type="spellEnd"/>
+      <w:r>
+        <w:t xml:space="preserve"> ?</w:t>
+      </w:r>
+      <w:proofErr w:type="gramEnd"/>
+      <w:r>
+        <w:t xml:space="preserve"> ‘</w:t>
+      </w:r>
+      <w:proofErr w:type="gramStart"/>
+      <w:r>
+        <w:t>like</w:t>
+      </w:r>
+      <w:proofErr w:type="gramEnd"/>
+      <w:r>
+        <w:t>’ : ‘</w:t>
+      </w:r>
+      <w:proofErr w:type="spellStart"/>
+      <w:r>
+        <w:t>havent</w:t>
+      </w:r>
+      <w:proofErr w:type="spellEnd"/>
+      <w:r>
+        <w:t>\’t liked’;</w:t>
       </w:r>
       <w:r>
         <w:t xml:space="preserve"> </w:t>
@@ -426,40 +740,77 @@
         <w:rPr>
           <w:color w:val="E36C0A" w:themeColor="accent6" w:themeShade="BF"/>
         </w:rPr>
-        <w:t>change the sate to be the opposite of what it was</w:t>
-      </w:r>
-    </w:p>
-    <w:p>
-      <w:pPr>
-        <w:ind w:left="720"/>
-      </w:pPr>
-      <w:r>
-        <w:tab/>
-        <w:t>},</w:t>
-      </w:r>
-    </w:p>
-    <w:p>
-      <w:pPr>
-        <w:ind w:left="720"/>
-      </w:pPr>
-      <w:r>
-        <w:tab/>
-        <w:t>Render: function(){</w:t>
-      </w:r>
-    </w:p>
-    <w:p>
-      <w:pPr>
-        <w:ind w:left="720"/>
-      </w:pPr>
-      <w:r>
-        <w:tab/>
-      </w:r>
-      <w:r>
-        <w:tab/>
-        <w:t>Var text = this.state.liked ? ‘like</w:t>
-      </w:r>
-      <w:r>
-        <w:t>’ : ‘havent\’t liked’;</w:t>
+        <w:t>test if the state is liked or not</w:t>
+      </w:r>
+    </w:p>
+    <w:p>
+      <w:pPr>
+        <w:ind w:left="720"/>
+      </w:pPr>
+      <w:r>
+        <w:tab/>
+      </w:r>
+      <w:r>
+        <w:tab/>
+        <w:t>Return {</w:t>
+      </w:r>
+    </w:p>
+    <w:p>
+      <w:pPr>
+        <w:ind w:left="720"/>
+      </w:pPr>
+      <w:r>
+        <w:tab/>
+      </w:r>
+      <w:r>
+        <w:tab/>
+      </w:r>
+      <w:r>
+        <w:tab/>
+        <w:t xml:space="preserve">&lt;p </w:t>
+      </w:r>
+      <w:proofErr w:type="spellStart"/>
+      <w:r>
+        <w:t>onClick</w:t>
+      </w:r>
+      <w:proofErr w:type="spellEnd"/>
+      <w:proofErr w:type="gramStart"/>
+      <w:r>
+        <w:t>={</w:t>
+      </w:r>
+      <w:proofErr w:type="spellStart"/>
+      <w:proofErr w:type="gramEnd"/>
+      <w:r>
+        <w:t>this.handleClick</w:t>
+      </w:r>
+      <w:proofErr w:type="spellEnd"/>
+      <w:r>
+        <w:t>}&gt;</w:t>
+      </w:r>
+    </w:p>
+    <w:p>
+      <w:pPr>
+        <w:ind w:left="720"/>
+      </w:pPr>
+      <w:r>
+        <w:tab/>
+      </w:r>
+      <w:r>
+        <w:tab/>
+      </w:r>
+      <w:r>
+        <w:tab/>
+      </w:r>
+      <w:r>
+        <w:tab/>
+      </w:r>
+      <w:proofErr w:type="gramStart"/>
+      <w:r>
+        <w:t>You  {</w:t>
+      </w:r>
+      <w:proofErr w:type="gramEnd"/>
+      <w:r>
+        <w:t>text} this. Click to toggle,</w:t>
       </w:r>
       <w:r>
         <w:t xml:space="preserve"> </w:t>
@@ -468,146 +819,126 @@
         <w:rPr>
           <w:color w:val="E36C0A" w:themeColor="accent6" w:themeShade="BF"/>
         </w:rPr>
-        <w:t>//</w:t>
-      </w:r>
-      <w:r>
-        <w:rPr>
-          <w:color w:val="E36C0A" w:themeColor="accent6" w:themeShade="BF"/>
-        </w:rPr>
-        <w:t>test if the state is liked or not</w:t>
-      </w:r>
-    </w:p>
-    <w:p>
-      <w:pPr>
-        <w:ind w:left="720"/>
-      </w:pPr>
-      <w:r>
-        <w:tab/>
-      </w:r>
-      <w:r>
-        <w:tab/>
-        <w:t>Return {</w:t>
-      </w:r>
-    </w:p>
-    <w:p>
-      <w:pPr>
-        <w:ind w:left="720"/>
-      </w:pPr>
-      <w:r>
-        <w:tab/>
-      </w:r>
-      <w:r>
-        <w:tab/>
-      </w:r>
-      <w:r>
-        <w:tab/>
-        <w:t>&lt;p onClick={this.handleClick}&gt;</w:t>
-      </w:r>
-    </w:p>
-    <w:p>
-      <w:pPr>
-        <w:ind w:left="720"/>
-      </w:pPr>
-      <w:r>
-        <w:tab/>
-      </w:r>
-      <w:r>
-        <w:tab/>
-      </w:r>
-      <w:r>
-        <w:tab/>
-      </w:r>
-      <w:r>
-        <w:tab/>
-        <w:t>You  {text} this. Click to toggle,</w:t>
+        <w:t xml:space="preserve">// toggle the </w:t>
+      </w:r>
+      <w:proofErr w:type="spellStart"/>
+      <w:r>
+        <w:rPr>
+          <w:color w:val="E36C0A" w:themeColor="accent6" w:themeShade="BF"/>
+        </w:rPr>
+        <w:t>handleClick</w:t>
+      </w:r>
+      <w:proofErr w:type="spellEnd"/>
+      <w:r>
+        <w:rPr>
+          <w:color w:val="E36C0A" w:themeColor="accent6" w:themeShade="BF"/>
+        </w:rPr>
+        <w:t xml:space="preserve"> when </w:t>
+      </w:r>
+      <w:proofErr w:type="spellStart"/>
+      <w:r>
+        <w:rPr>
+          <w:color w:val="E36C0A" w:themeColor="accent6" w:themeShade="BF"/>
+        </w:rPr>
+        <w:t>cliked</w:t>
+      </w:r>
+      <w:proofErr w:type="spellEnd"/>
+      <w:r>
+        <w:rPr>
+          <w:color w:val="E36C0A" w:themeColor="accent6" w:themeShade="BF"/>
+        </w:rPr>
+        <w:t xml:space="preserve"> on</w:t>
+      </w:r>
+    </w:p>
+    <w:p>
+      <w:pPr>
+        <w:ind w:left="720"/>
+      </w:pPr>
+      <w:r>
+        <w:tab/>
+      </w:r>
+      <w:r>
+        <w:tab/>
+      </w:r>
+      <w:r>
+        <w:tab/>
+        <w:t>&lt;/p&gt;</w:t>
+      </w:r>
+    </w:p>
+    <w:p>
+      <w:pPr>
+        <w:ind w:left="720"/>
+      </w:pPr>
+      <w:r>
+        <w:tab/>
+      </w:r>
+      <w:r>
+        <w:tab/>
+        <w:t>);</w:t>
+      </w:r>
+    </w:p>
+    <w:p>
+      <w:pPr>
+        <w:ind w:left="720"/>
+      </w:pPr>
+      <w:r>
+        <w:tab/>
+        <w:t>}</w:t>
+      </w:r>
+    </w:p>
+    <w:p>
+      <w:pPr>
+        <w:ind w:left="720"/>
+      </w:pPr>
+      <w:r>
+        <w:t>});</w:t>
+      </w:r>
+    </w:p>
+    <w:p>
+      <w:pPr>
+        <w:rPr>
+          <w:color w:val="E36C0A" w:themeColor="accent6" w:themeShade="BF"/>
+        </w:rPr>
+      </w:pPr>
+    </w:p>
+    <w:p>
+      <w:pPr>
+        <w:ind w:left="720"/>
+      </w:pPr>
+      <w:proofErr w:type="spellStart"/>
+      <w:proofErr w:type="gramStart"/>
+      <w:r>
+        <w:t>ReactDOM.render</w:t>
+      </w:r>
+      <w:proofErr w:type="spellEnd"/>
+      <w:r>
+        <w:t>(</w:t>
+      </w:r>
+      <w:proofErr w:type="gramEnd"/>
+    </w:p>
+    <w:p>
+      <w:pPr>
+        <w:ind w:left="720"/>
+        <w:rPr>
+          <w:color w:val="E36C0A" w:themeColor="accent6" w:themeShade="BF"/>
+        </w:rPr>
+      </w:pPr>
+      <w:r>
+        <w:tab/>
+        <w:t>&lt;</w:t>
       </w:r>
       <w:r>
         <w:t xml:space="preserve"> </w:t>
       </w:r>
-      <w:r>
-        <w:rPr>
-          <w:color w:val="E36C0A" w:themeColor="accent6" w:themeShade="BF"/>
-        </w:rPr>
-        <w:t>// toggle the handleClick when cliked on</w:t>
-      </w:r>
-    </w:p>
-    <w:p>
-      <w:pPr>
-        <w:ind w:left="720"/>
-      </w:pPr>
-      <w:r>
-        <w:tab/>
-      </w:r>
-      <w:r>
-        <w:tab/>
-      </w:r>
-      <w:r>
-        <w:tab/>
-        <w:t>&lt;/p&gt;</w:t>
-      </w:r>
-    </w:p>
-    <w:p>
-      <w:pPr>
-        <w:ind w:left="720"/>
-      </w:pPr>
-      <w:r>
-        <w:tab/>
-      </w:r>
-      <w:r>
-        <w:tab/>
-        <w:t>);</w:t>
-      </w:r>
-    </w:p>
-    <w:p>
-      <w:pPr>
-        <w:ind w:left="720"/>
-      </w:pPr>
-      <w:r>
-        <w:tab/>
-        <w:t>}</w:t>
-      </w:r>
-    </w:p>
-    <w:p>
-      <w:pPr>
-        <w:ind w:left="720"/>
-      </w:pPr>
-      <w:r>
-        <w:t>});</w:t>
-      </w:r>
-    </w:p>
-    <w:p>
-      <w:pPr>
-        <w:rPr>
-          <w:color w:val="E36C0A" w:themeColor="accent6" w:themeShade="BF"/>
-        </w:rPr>
-      </w:pPr>
-    </w:p>
-    <w:p>
-      <w:pPr>
-        <w:ind w:left="720"/>
-      </w:pPr>
-      <w:r>
-        <w:t>ReactDOM.render(</w:t>
-      </w:r>
-    </w:p>
-    <w:p>
-      <w:pPr>
-        <w:ind w:left="720"/>
-        <w:rPr>
-          <w:color w:val="E36C0A" w:themeColor="accent6" w:themeShade="BF"/>
-        </w:rPr>
-      </w:pPr>
-      <w:r>
-        <w:tab/>
-        <w:t>&lt;</w:t>
-      </w:r>
+      <w:proofErr w:type="spellStart"/>
+      <w:r>
+        <w:t>LikeButton</w:t>
+      </w:r>
+      <w:proofErr w:type="spellEnd"/>
       <w:r>
         <w:t xml:space="preserve"> </w:t>
       </w:r>
       <w:r>
-        <w:t xml:space="preserve">LikeButton </w:t>
-      </w:r>
-      <w:r>
         <w:t xml:space="preserve">/&gt;,  </w:t>
       </w:r>
     </w:p>
@@ -620,10 +951,22 @@
       </w:pPr>
       <w:r>
         <w:tab/>
+      </w:r>
+      <w:proofErr w:type="spellStart"/>
+      <w:proofErr w:type="gramStart"/>
+      <w:r>
         <w:t>document.</w:t>
       </w:r>
       <w:r>
-        <w:t>getElementbyId(‘example’)</w:t>
+        <w:t>getElementbyId</w:t>
+      </w:r>
+      <w:proofErr w:type="spellEnd"/>
+      <w:r>
+        <w:t>(</w:t>
+      </w:r>
+      <w:proofErr w:type="gramEnd"/>
+      <w:r>
+        <w:t>‘example’)</w:t>
       </w:r>
       <w:r>
         <w:t xml:space="preserve">  </w:t>
@@ -669,7 +1012,11 @@
         <w:t>name</w:t>
       </w:r>
       <w:r>
-        <w:t>” and use this.refs.</w:t>
+        <w:t xml:space="preserve">” and use </w:t>
+      </w:r>
+      <w:proofErr w:type="spellStart"/>
+      <w:r>
+        <w:t>this.refs.</w:t>
       </w:r>
       <w:r>
         <w:rPr>
@@ -678,10 +1025,366 @@
         <w:t>name</w:t>
       </w:r>
       <w:r>
-        <w:t>.value to get the reference input.</w:t>
+        <w:t>.value</w:t>
+      </w:r>
+      <w:proofErr w:type="spellEnd"/>
+      <w:r>
+        <w:t xml:space="preserve"> to get the reference input.</w:t>
       </w:r>
     </w:p>
     <w:p/>
+    <w:p/>
+    <w:p>
+      <w:pPr>
+        <w:rPr>
+          <w:b/>
+          <w:sz w:val="36"/>
+          <w:u w:val="single"/>
+        </w:rPr>
+      </w:pPr>
+      <w:r>
+        <w:rPr>
+          <w:b/>
+          <w:sz w:val="36"/>
+          <w:u w:val="single"/>
+        </w:rPr>
+        <w:t>Rout</w:t>
+      </w:r>
+      <w:r>
+        <w:rPr>
+          <w:b/>
+          <w:sz w:val="36"/>
+          <w:u w:val="single"/>
+        </w:rPr>
+        <w:t>ing</w:t>
+      </w:r>
+    </w:p>
+    <w:p>
+      <w:r>
+        <w:t>The Router, itself is a component.</w:t>
+      </w:r>
+      <w:r>
+        <w:t xml:space="preserve"> </w:t>
+      </w:r>
+    </w:p>
+    <w:p>
+      <w:pPr>
+        <w:pStyle w:val="ListParagraph"/>
+        <w:numPr>
+          <w:ilvl w:val="0"/>
+          <w:numId w:val="6"/>
+        </w:numPr>
+      </w:pPr>
+      <w:r>
+        <w:t>Each path is imbedded in route which shall be match with it component.</w:t>
+      </w:r>
+    </w:p>
+    <w:p>
+      <w:r>
+        <w:t xml:space="preserve">To start routing, first you must </w:t>
+      </w:r>
+      <w:proofErr w:type="spellStart"/>
+      <w:r>
+        <w:t>npm</w:t>
+      </w:r>
+      <w:proofErr w:type="spellEnd"/>
+      <w:r>
+        <w:t xml:space="preserve"> install the react-route package at </w:t>
+      </w:r>
+      <w:hyperlink r:id="rId5" w:history="1">
+        <w:r>
+          <w:rPr>
+            <w:rStyle w:val="Hyperlink"/>
+          </w:rPr>
+          <w:t>https://github.com/ReactTraining/react-router</w:t>
+        </w:r>
+      </w:hyperlink>
+      <w:r>
+        <w:t xml:space="preserve">  and set the following:</w:t>
+      </w:r>
+    </w:p>
+    <w:p>
+      <w:pPr>
+        <w:ind w:left="720"/>
+      </w:pPr>
+      <w:proofErr w:type="spellStart"/>
+      <w:proofErr w:type="gramStart"/>
+      <w:r>
+        <w:t>var</w:t>
+      </w:r>
+      <w:proofErr w:type="spellEnd"/>
+      <w:proofErr w:type="gramEnd"/>
+      <w:r>
+        <w:t xml:space="preserve"> </w:t>
+      </w:r>
+      <w:proofErr w:type="spellStart"/>
+      <w:r>
+        <w:t>ReactRouter</w:t>
+      </w:r>
+      <w:proofErr w:type="spellEnd"/>
+      <w:r>
+        <w:t xml:space="preserve"> = require('react-router');</w:t>
+      </w:r>
+    </w:p>
+    <w:p>
+      <w:pPr>
+        <w:ind w:left="720"/>
+      </w:pPr>
+    </w:p>
+    <w:p>
+      <w:pPr>
+        <w:ind w:left="720"/>
+      </w:pPr>
+      <w:proofErr w:type="spellStart"/>
+      <w:proofErr w:type="gramStart"/>
+      <w:r>
+        <w:t>var</w:t>
+      </w:r>
+      <w:proofErr w:type="spellEnd"/>
+      <w:proofErr w:type="gramEnd"/>
+      <w:r>
+        <w:t xml:space="preserve"> </w:t>
+      </w:r>
+      <w:proofErr w:type="spellStart"/>
+      <w:r>
+        <w:t>browserHistory</w:t>
+      </w:r>
+      <w:proofErr w:type="spellEnd"/>
+      <w:r>
+        <w:t xml:space="preserve"> = </w:t>
+      </w:r>
+      <w:proofErr w:type="spellStart"/>
+      <w:r>
+        <w:t>ReactRouter.browserHistory</w:t>
+      </w:r>
+      <w:proofErr w:type="spellEnd"/>
+      <w:r>
+        <w:t>;</w:t>
+      </w:r>
+    </w:p>
+    <w:p>
+      <w:pPr>
+        <w:ind w:left="720"/>
+      </w:pPr>
+      <w:proofErr w:type="spellStart"/>
+      <w:proofErr w:type="gramStart"/>
+      <w:r>
+        <w:t>var</w:t>
+      </w:r>
+      <w:proofErr w:type="spellEnd"/>
+      <w:proofErr w:type="gramEnd"/>
+      <w:r>
+        <w:t xml:space="preserve"> Route = </w:t>
+      </w:r>
+      <w:proofErr w:type="spellStart"/>
+      <w:r>
+        <w:t>ReactRouter.Route</w:t>
+      </w:r>
+      <w:proofErr w:type="spellEnd"/>
+      <w:r>
+        <w:t>;</w:t>
+      </w:r>
+    </w:p>
+    <w:p>
+      <w:pPr>
+        <w:ind w:left="720"/>
+      </w:pPr>
+      <w:proofErr w:type="spellStart"/>
+      <w:proofErr w:type="gramStart"/>
+      <w:r>
+        <w:t>var</w:t>
+      </w:r>
+      <w:proofErr w:type="spellEnd"/>
+      <w:proofErr w:type="gramEnd"/>
+      <w:r>
+        <w:t xml:space="preserve"> Router = </w:t>
+      </w:r>
+      <w:proofErr w:type="spellStart"/>
+      <w:r>
+        <w:t>ReactRouter.Router</w:t>
+      </w:r>
+      <w:proofErr w:type="spellEnd"/>
+      <w:r>
+        <w:t>;</w:t>
+      </w:r>
+    </w:p>
+    <w:p>
+      <w:pPr>
+        <w:ind w:left="720"/>
+      </w:pPr>
+      <w:proofErr w:type="spellStart"/>
+      <w:proofErr w:type="gramStart"/>
+      <w:r>
+        <w:t>var</w:t>
+      </w:r>
+      <w:proofErr w:type="spellEnd"/>
+      <w:proofErr w:type="gramEnd"/>
+      <w:r>
+        <w:t xml:space="preserve"> Link = </w:t>
+      </w:r>
+      <w:proofErr w:type="spellStart"/>
+      <w:r>
+        <w:t>ReactRouter.Link</w:t>
+      </w:r>
+      <w:proofErr w:type="spellEnd"/>
+      <w:r>
+        <w:t>;</w:t>
+      </w:r>
+    </w:p>
+    <w:p>
+      <w:r>
+        <w:t>To set the route link, React Render must be changed to</w:t>
+      </w:r>
+      <w:r>
+        <w:t>:</w:t>
+      </w:r>
+    </w:p>
+    <w:p>
+      <w:pPr>
+        <w:ind w:left="720"/>
+      </w:pPr>
+      <w:proofErr w:type="spellStart"/>
+      <w:proofErr w:type="gramStart"/>
+      <w:r>
+        <w:t>ReactDOM.render</w:t>
+      </w:r>
+      <w:proofErr w:type="spellEnd"/>
+      <w:r>
+        <w:t>(</w:t>
+      </w:r>
+      <w:proofErr w:type="gramEnd"/>
+    </w:p>
+    <w:p>
+      <w:pPr>
+        <w:ind w:left="720"/>
+      </w:pPr>
+      <w:r>
+        <w:t xml:space="preserve">  &lt;Router history</w:t>
+      </w:r>
+      <w:proofErr w:type="gramStart"/>
+      <w:r>
+        <w:t>={</w:t>
+      </w:r>
+      <w:proofErr w:type="spellStart"/>
+      <w:proofErr w:type="gramEnd"/>
+      <w:r>
+        <w:t>browserHistory</w:t>
+      </w:r>
+      <w:proofErr w:type="spellEnd"/>
+      <w:r>
+        <w:t>}&gt;</w:t>
+      </w:r>
+    </w:p>
+    <w:p>
+      <w:pPr>
+        <w:ind w:left="720"/>
+      </w:pPr>
+      <w:r>
+        <w:t xml:space="preserve">      &lt;Route path="/</w:t>
+      </w:r>
+      <w:proofErr w:type="gramStart"/>
+      <w:r>
+        <w:t xml:space="preserve">" </w:t>
+      </w:r>
+      <w:r>
+        <w:t xml:space="preserve"> </w:t>
+      </w:r>
+      <w:r>
+        <w:t>component</w:t>
+      </w:r>
+      <w:proofErr w:type="gramEnd"/>
+      <w:r>
+        <w:t>={App}&gt;</w:t>
+      </w:r>
+    </w:p>
+    <w:p>
+      <w:pPr>
+        <w:ind w:left="720"/>
+      </w:pPr>
+      <w:r>
+        <w:t xml:space="preserve">        &lt;Route path="/conversation/</w:t>
+      </w:r>
+      <w:proofErr w:type="gramStart"/>
+      <w:r>
+        <w:t>:human</w:t>
+      </w:r>
+      <w:proofErr w:type="gramEnd"/>
+      <w:r>
+        <w:t>" component={</w:t>
+      </w:r>
+      <w:proofErr w:type="spellStart"/>
+      <w:r>
+        <w:t>ConversationPane</w:t>
+      </w:r>
+      <w:proofErr w:type="spellEnd"/>
+      <w:r>
+        <w:t>}&gt;&lt;/Route&gt;</w:t>
+      </w:r>
+      <w:r>
+        <w:t xml:space="preserve"> </w:t>
+      </w:r>
+      <w:r>
+        <w:rPr>
+          <w:color w:val="E36C0A" w:themeColor="accent6" w:themeShade="BF"/>
+        </w:rPr>
+        <w:t xml:space="preserve">//this will change the web link to abc.com/conversation/(name). When it goes to that link it will call the </w:t>
+      </w:r>
+      <w:proofErr w:type="spellStart"/>
+      <w:r>
+        <w:rPr>
+          <w:color w:val="E36C0A" w:themeColor="accent6" w:themeShade="BF"/>
+        </w:rPr>
+        <w:t>ConversationPane</w:t>
+      </w:r>
+      <w:proofErr w:type="spellEnd"/>
+      <w:r>
+        <w:rPr>
+          <w:color w:val="E36C0A" w:themeColor="accent6" w:themeShade="BF"/>
+        </w:rPr>
+        <w:t xml:space="preserve"> component</w:t>
+      </w:r>
+      <w:r>
+        <w:rPr>
+          <w:color w:val="E36C0A" w:themeColor="accent6" w:themeShade="BF"/>
+        </w:rPr>
+        <w:t xml:space="preserve"> after the App component since this route is in the route above</w:t>
+      </w:r>
+      <w:r>
+        <w:rPr>
+          <w:color w:val="E36C0A" w:themeColor="accent6" w:themeShade="BF"/>
+        </w:rPr>
+        <w:t>.</w:t>
+      </w:r>
+    </w:p>
+    <w:p>
+      <w:pPr>
+        <w:ind w:left="720"/>
+      </w:pPr>
+      <w:r>
+        <w:t xml:space="preserve">      &lt;/Route&gt;</w:t>
+      </w:r>
+    </w:p>
+    <w:p>
+      <w:pPr>
+        <w:ind w:left="720"/>
+      </w:pPr>
+      <w:r>
+        <w:t xml:space="preserve">  &lt;/Router&gt;, </w:t>
+      </w:r>
+      <w:proofErr w:type="spellStart"/>
+      <w:proofErr w:type="gramStart"/>
+      <w:r>
+        <w:t>document.getElementById</w:t>
+      </w:r>
+      <w:proofErr w:type="spellEnd"/>
+      <w:r>
+        <w:t>(</w:t>
+      </w:r>
+      <w:proofErr w:type="gramEnd"/>
+      <w:r>
+        <w:t>'main'));</w:t>
+      </w:r>
+    </w:p>
     <w:p/>
     <w:p/>
     <w:sectPr>
@@ -1068,6 +1771,119 @@
     </w:lvl>
   </w:abstractNum>
   <w:abstractNum w:abstractNumId="4">
+    <w:nsid w:val="5E942618"/>
+    <w:multiLevelType w:val="hybridMultilevel"/>
+    <w:tmpl w:val="B3D2F89C"/>
+    <w:lvl w:ilvl="0" w:tplc="10090001">
+      <w:start w:val="1"/>
+      <w:numFmt w:val="bullet"/>
+      <w:lvlText w:val=""/>
+      <w:lvlJc w:val="left"/>
+      <w:pPr>
+        <w:ind w:left="1080" w:hanging="360"/>
+      </w:pPr>
+      <w:rPr>
+        <w:rFonts w:ascii="Symbol" w:hAnsi="Symbol" w:hint="default"/>
+      </w:rPr>
+    </w:lvl>
+    <w:lvl w:ilvl="1" w:tplc="10090003" w:tentative="1">
+      <w:start w:val="1"/>
+      <w:numFmt w:val="bullet"/>
+      <w:lvlText w:val="o"/>
+      <w:lvlJc w:val="left"/>
+      <w:pPr>
+        <w:ind w:left="1800" w:hanging="360"/>
+      </w:pPr>
+      <w:rPr>
+        <w:rFonts w:ascii="Courier New" w:hAnsi="Courier New" w:cs="Courier New" w:hint="default"/>
+      </w:rPr>
+    </w:lvl>
+    <w:lvl w:ilvl="2" w:tplc="10090005" w:tentative="1">
+      <w:start w:val="1"/>
+      <w:numFmt w:val="bullet"/>
+      <w:lvlText w:val=""/>
+      <w:lvlJc w:val="left"/>
+      <w:pPr>
+        <w:ind w:left="2520" w:hanging="360"/>
+      </w:pPr>
+      <w:rPr>
+        <w:rFonts w:ascii="Wingdings" w:hAnsi="Wingdings" w:hint="default"/>
+      </w:rPr>
+    </w:lvl>
+    <w:lvl w:ilvl="3" w:tplc="10090001" w:tentative="1">
+      <w:start w:val="1"/>
+      <w:numFmt w:val="bullet"/>
+      <w:lvlText w:val=""/>
+      <w:lvlJc w:val="left"/>
+      <w:pPr>
+        <w:ind w:left="3240" w:hanging="360"/>
+      </w:pPr>
+      <w:rPr>
+        <w:rFonts w:ascii="Symbol" w:hAnsi="Symbol" w:hint="default"/>
+      </w:rPr>
+    </w:lvl>
+    <w:lvl w:ilvl="4" w:tplc="10090003" w:tentative="1">
+      <w:start w:val="1"/>
+      <w:numFmt w:val="bullet"/>
+      <w:lvlText w:val="o"/>
+      <w:lvlJc w:val="left"/>
+      <w:pPr>
+        <w:ind w:left="3960" w:hanging="360"/>
+      </w:pPr>
+      <w:rPr>
+        <w:rFonts w:ascii="Courier New" w:hAnsi="Courier New" w:cs="Courier New" w:hint="default"/>
+      </w:rPr>
+    </w:lvl>
+    <w:lvl w:ilvl="5" w:tplc="10090005" w:tentative="1">
+      <w:start w:val="1"/>
+      <w:numFmt w:val="bullet"/>
+      <w:lvlText w:val=""/>
+      <w:lvlJc w:val="left"/>
+      <w:pPr>
+        <w:ind w:left="4680" w:hanging="360"/>
+      </w:pPr>
+      <w:rPr>
+        <w:rFonts w:ascii="Wingdings" w:hAnsi="Wingdings" w:hint="default"/>
+      </w:rPr>
+    </w:lvl>
+    <w:lvl w:ilvl="6" w:tplc="10090001" w:tentative="1">
+      <w:start w:val="1"/>
+      <w:numFmt w:val="bullet"/>
+      <w:lvlText w:val=""/>
+      <w:lvlJc w:val="left"/>
+      <w:pPr>
+        <w:ind w:left="5400" w:hanging="360"/>
+      </w:pPr>
+      <w:rPr>
+        <w:rFonts w:ascii="Symbol" w:hAnsi="Symbol" w:hint="default"/>
+      </w:rPr>
+    </w:lvl>
+    <w:lvl w:ilvl="7" w:tplc="10090003" w:tentative="1">
+      <w:start w:val="1"/>
+      <w:numFmt w:val="bullet"/>
+      <w:lvlText w:val="o"/>
+      <w:lvlJc w:val="left"/>
+      <w:pPr>
+        <w:ind w:left="6120" w:hanging="360"/>
+      </w:pPr>
+      <w:rPr>
+        <w:rFonts w:ascii="Courier New" w:hAnsi="Courier New" w:cs="Courier New" w:hint="default"/>
+      </w:rPr>
+    </w:lvl>
+    <w:lvl w:ilvl="8" w:tplc="10090005" w:tentative="1">
+      <w:start w:val="1"/>
+      <w:numFmt w:val="bullet"/>
+      <w:lvlText w:val=""/>
+      <w:lvlJc w:val="left"/>
+      <w:pPr>
+        <w:ind w:left="6840" w:hanging="360"/>
+      </w:pPr>
+      <w:rPr>
+        <w:rFonts w:ascii="Wingdings" w:hAnsi="Wingdings" w:hint="default"/>
+      </w:rPr>
+    </w:lvl>
+  </w:abstractNum>
+  <w:abstractNum w:abstractNumId="5">
     <w:nsid w:val="600616BB"/>
     <w:multiLevelType w:val="hybridMultilevel"/>
     <w:tmpl w:val="34982CAA"/>
@@ -1166,6 +1982,9 @@
     <w:abstractNumId w:val="1"/>
   </w:num>
   <w:num w:numId="5">
+    <w:abstractNumId w:val="5"/>
+  </w:num>
+  <w:num w:numId="6">
     <w:abstractNumId w:val="4"/>
   </w:num>
 </w:numbering>
@@ -1370,6 +2189,17 @@
       <w:ind w:left="720"/>
       <w:contextualSpacing/>
     </w:pPr>
+  </w:style>
+  <w:style w:type="character" w:styleId="Hyperlink">
+    <w:name w:val="Hyperlink"/>
+    <w:basedOn w:val="DefaultParagraphFont"/>
+    <w:uiPriority w:val="99"/>
+    <w:unhideWhenUsed/>
+    <w:rsid w:val="0024090D"/>
+    <w:rPr>
+      <w:color w:val="0000FF" w:themeColor="hyperlink"/>
+      <w:u w:val="single"/>
+    </w:rPr>
   </w:style>
 </w:styles>
 </file>

</xml_diff>